<commit_message>
update weekly report 07/07/2014
</commit_message>
<xml_diff>
--- a/Documents/20140529_Nhóm 4_Music Website_Nguyễn Hoàng Thuận_Weekly_Report_Plan.docx
+++ b/Documents/20140529_Nhóm 4_Music Website_Nguyễn Hoàng Thuận_Weekly_Report_Plan.docx
@@ -2085,7 +2085,7 @@
           <w:sz w:val="24"/>
           <w:szCs w:val="24"/>
         </w:rPr>
-        <w:t>2</w:t>
+        <w:t>3</w:t>
       </w:r>
       <w:r>
         <w:rPr>
@@ -2183,6 +2183,191 @@
       <w:pPr>
         <w:pStyle w:val="ListParagraph"/>
         <w:numPr>
+          <w:ilvl w:val="2"/>
+          <w:numId w:val="4"/>
+        </w:numPr>
+        <w:spacing w:line="360" w:lineRule="auto"/>
+        <w:rPr>
+          <w:rFonts w:ascii="Times New Roman" w:hAnsi="Times New Roman" w:cs="Times New Roman"/>
+          <w:sz w:val="24"/>
+          <w:szCs w:val="24"/>
+        </w:rPr>
+      </w:pPr>
+      <w:r>
+        <w:rPr>
+          <w:rFonts w:ascii="Times New Roman" w:hAnsi="Times New Roman" w:cs="Times New Roman"/>
+          <w:sz w:val="24"/>
+          <w:szCs w:val="24"/>
+        </w:rPr>
+        <w:lastRenderedPageBreak/>
+        <w:t>Các công việc cần thực hiện:</w:t>
+      </w:r>
+    </w:p>
+    <w:p>
+      <w:pPr>
+        <w:pStyle w:val="ListParagraph"/>
+        <w:numPr>
+          <w:ilvl w:val="3"/>
+          <w:numId w:val="4"/>
+        </w:numPr>
+        <w:spacing w:line="360" w:lineRule="auto"/>
+        <w:rPr>
+          <w:rFonts w:ascii="Times New Roman" w:hAnsi="Times New Roman" w:cs="Times New Roman"/>
+          <w:sz w:val="24"/>
+          <w:szCs w:val="24"/>
+        </w:rPr>
+      </w:pPr>
+      <w:r>
+        <w:rPr>
+          <w:rFonts w:ascii="Times New Roman" w:hAnsi="Times New Roman" w:cs="Times New Roman"/>
+          <w:sz w:val="24"/>
+          <w:szCs w:val="24"/>
+        </w:rPr>
+        <w:t>Layout Master page</w:t>
+      </w:r>
+    </w:p>
+    <w:p>
+      <w:pPr>
+        <w:pStyle w:val="ListParagraph"/>
+        <w:numPr>
+          <w:ilvl w:val="3"/>
+          <w:numId w:val="4"/>
+        </w:numPr>
+        <w:spacing w:line="360" w:lineRule="auto"/>
+        <w:rPr>
+          <w:rFonts w:ascii="Times New Roman" w:hAnsi="Times New Roman" w:cs="Times New Roman"/>
+          <w:sz w:val="24"/>
+          <w:szCs w:val="24"/>
+        </w:rPr>
+      </w:pPr>
+      <w:r>
+        <w:rPr>
+          <w:rFonts w:ascii="Times New Roman" w:hAnsi="Times New Roman" w:cs="Times New Roman"/>
+          <w:sz w:val="24"/>
+          <w:szCs w:val="24"/>
+        </w:rPr>
+        <w:t>Thiết kế Use case diagram</w:t>
+      </w:r>
+    </w:p>
+    <w:p>
+      <w:pPr>
+        <w:pStyle w:val="ListParagraph"/>
+        <w:numPr>
+          <w:ilvl w:val="3"/>
+          <w:numId w:val="4"/>
+        </w:numPr>
+        <w:spacing w:line="360" w:lineRule="auto"/>
+        <w:rPr>
+          <w:rFonts w:ascii="Times New Roman" w:hAnsi="Times New Roman" w:cs="Times New Roman"/>
+          <w:sz w:val="24"/>
+          <w:szCs w:val="24"/>
+        </w:rPr>
+      </w:pPr>
+      <w:r>
+        <w:rPr>
+          <w:rFonts w:ascii="Times New Roman" w:hAnsi="Times New Roman" w:cs="Times New Roman"/>
+          <w:sz w:val="24"/>
+          <w:szCs w:val="24"/>
+        </w:rPr>
+        <w:t>Hoàn Thành Database</w:t>
+      </w:r>
+    </w:p>
+    <w:p>
+      <w:pPr>
+        <w:pStyle w:val="ListParagraph"/>
+        <w:numPr>
+          <w:ilvl w:val="2"/>
+          <w:numId w:val="4"/>
+        </w:numPr>
+        <w:spacing w:line="360" w:lineRule="auto"/>
+        <w:rPr>
+          <w:rFonts w:ascii="Times New Roman" w:hAnsi="Times New Roman" w:cs="Times New Roman"/>
+          <w:sz w:val="24"/>
+          <w:szCs w:val="24"/>
+        </w:rPr>
+      </w:pPr>
+      <w:r>
+        <w:rPr>
+          <w:rFonts w:ascii="Times New Roman" w:hAnsi="Times New Roman" w:cs="Times New Roman"/>
+          <w:sz w:val="24"/>
+          <w:szCs w:val="24"/>
+        </w:rPr>
+        <w:t>Các công việc sẽ hoàn thành:</w:t>
+      </w:r>
+    </w:p>
+    <w:p>
+      <w:pPr>
+        <w:pStyle w:val="ListParagraph"/>
+        <w:numPr>
+          <w:ilvl w:val="3"/>
+          <w:numId w:val="4"/>
+        </w:numPr>
+        <w:spacing w:line="360" w:lineRule="auto"/>
+        <w:rPr>
+          <w:rFonts w:ascii="Times New Roman" w:hAnsi="Times New Roman" w:cs="Times New Roman"/>
+          <w:sz w:val="24"/>
+          <w:szCs w:val="24"/>
+        </w:rPr>
+      </w:pPr>
+      <w:r>
+        <w:rPr>
+          <w:rFonts w:ascii="Times New Roman" w:hAnsi="Times New Roman" w:cs="Times New Roman"/>
+          <w:sz w:val="24"/>
+          <w:szCs w:val="24"/>
+        </w:rPr>
+        <w:t>Layout Master page</w:t>
+      </w:r>
+    </w:p>
+    <w:p>
+      <w:pPr>
+        <w:pStyle w:val="ListParagraph"/>
+        <w:numPr>
+          <w:ilvl w:val="3"/>
+          <w:numId w:val="4"/>
+        </w:numPr>
+        <w:spacing w:line="360" w:lineRule="auto"/>
+        <w:rPr>
+          <w:rFonts w:ascii="Times New Roman" w:hAnsi="Times New Roman" w:cs="Times New Roman"/>
+          <w:sz w:val="24"/>
+          <w:szCs w:val="24"/>
+        </w:rPr>
+      </w:pPr>
+      <w:r>
+        <w:rPr>
+          <w:rFonts w:ascii="Times New Roman" w:hAnsi="Times New Roman" w:cs="Times New Roman"/>
+          <w:sz w:val="24"/>
+          <w:szCs w:val="24"/>
+        </w:rPr>
+        <w:t>Thiết kế Use case diagram</w:t>
+      </w:r>
+    </w:p>
+    <w:p>
+      <w:pPr>
+        <w:pStyle w:val="ListParagraph"/>
+        <w:numPr>
+          <w:ilvl w:val="3"/>
+          <w:numId w:val="4"/>
+        </w:numPr>
+        <w:spacing w:line="360" w:lineRule="auto"/>
+        <w:rPr>
+          <w:rFonts w:ascii="Times New Roman" w:hAnsi="Times New Roman" w:cs="Times New Roman"/>
+          <w:sz w:val="24"/>
+          <w:szCs w:val="24"/>
+        </w:rPr>
+      </w:pPr>
+      <w:r>
+        <w:rPr>
+          <w:rFonts w:ascii="Times New Roman" w:hAnsi="Times New Roman" w:cs="Times New Roman"/>
+          <w:sz w:val="24"/>
+          <w:szCs w:val="24"/>
+        </w:rPr>
+        <w:t>Hoàn Thành Database</w:t>
+      </w:r>
+    </w:p>
+    <w:p>
+      <w:pPr>
+        <w:pStyle w:val="ListParagraph"/>
+        <w:numPr>
           <w:ilvl w:val="1"/>
           <w:numId w:val="4"/>
         </w:numPr>
@@ -2199,8 +2384,7 @@
           <w:sz w:val="24"/>
           <w:szCs w:val="24"/>
         </w:rPr>
-        <w:lastRenderedPageBreak/>
-        <w:t>Mục tiêu chung của nhóm trong tuần 2 cần thực hiện những gì và sẽ hoàn thành những gì?</w:t>
+        <w:t>Công việc riêng của từng thành viên trong nhóm:</w:t>
       </w:r>
     </w:p>
     <w:p>
@@ -2213,17 +2397,28 @@
         <w:spacing w:line="360" w:lineRule="auto"/>
         <w:rPr>
           <w:rFonts w:ascii="Times New Roman" w:hAnsi="Times New Roman" w:cs="Times New Roman"/>
-          <w:sz w:val="24"/>
-          <w:szCs w:val="24"/>
-        </w:rPr>
-      </w:pPr>
-      <w:r>
-        <w:rPr>
-          <w:rFonts w:ascii="Times New Roman" w:hAnsi="Times New Roman" w:cs="Times New Roman"/>
-          <w:sz w:val="24"/>
-          <w:szCs w:val="24"/>
-        </w:rPr>
-        <w:t>Các công việc cần thực hiện:</w:t>
+          <w:b/>
+          <w:sz w:val="24"/>
+          <w:szCs w:val="24"/>
+        </w:rPr>
+      </w:pPr>
+      <w:r>
+        <w:rPr>
+          <w:rFonts w:ascii="Times New Roman" w:hAnsi="Times New Roman" w:cs="Times New Roman"/>
+          <w:b/>
+          <w:sz w:val="24"/>
+          <w:szCs w:val="24"/>
+        </w:rPr>
+        <w:t>Nguyễn Hoàng Thuận</w:t>
+      </w:r>
+      <w:r>
+        <w:rPr>
+          <w:rFonts w:ascii="Times New Roman" w:hAnsi="Times New Roman" w:cs="Times New Roman"/>
+          <w:b/>
+          <w:sz w:val="24"/>
+          <w:szCs w:val="24"/>
+        </w:rPr>
+        <w:t>:</w:t>
       </w:r>
     </w:p>
     <w:p>
@@ -2246,7 +2441,7 @@
           <w:sz w:val="24"/>
           <w:szCs w:val="24"/>
         </w:rPr>
-        <w:t>Layout Master page</w:t>
+        <w:t>Thiết kế Use case diagram</w:t>
       </w:r>
     </w:p>
     <w:p>
@@ -2269,7 +2464,41 @@
           <w:sz w:val="24"/>
           <w:szCs w:val="24"/>
         </w:rPr>
-        <w:t>Thiết kế Use case diagram</w:t>
+        <w:t>Hoàn Thành Database</w:t>
+      </w:r>
+    </w:p>
+    <w:p>
+      <w:pPr>
+        <w:pStyle w:val="ListParagraph"/>
+        <w:numPr>
+          <w:ilvl w:val="2"/>
+          <w:numId w:val="4"/>
+        </w:numPr>
+        <w:spacing w:line="360" w:lineRule="auto"/>
+        <w:rPr>
+          <w:rFonts w:ascii="Times New Roman" w:hAnsi="Times New Roman" w:cs="Times New Roman"/>
+          <w:b/>
+          <w:sz w:val="24"/>
+          <w:szCs w:val="24"/>
+        </w:rPr>
+      </w:pPr>
+      <w:r>
+        <w:rPr>
+          <w:rFonts w:ascii="Times New Roman" w:hAnsi="Times New Roman" w:cs="Times New Roman"/>
+          <w:b/>
+          <w:sz w:val="24"/>
+          <w:szCs w:val="24"/>
+        </w:rPr>
+        <w:t>Huỳnh Văn Thành</w:t>
+      </w:r>
+      <w:r>
+        <w:rPr>
+          <w:rFonts w:ascii="Times New Roman" w:hAnsi="Times New Roman" w:cs="Times New Roman"/>
+          <w:b/>
+          <w:sz w:val="24"/>
+          <w:szCs w:val="24"/>
+        </w:rPr>
+        <w:t>:</w:t>
       </w:r>
     </w:p>
     <w:p>
@@ -2292,7 +2521,7 @@
           <w:sz w:val="24"/>
           <w:szCs w:val="24"/>
         </w:rPr>
-        <w:t>Hoàn Thành Database</w:t>
+        <w:t>Layout Master page</w:t>
       </w:r>
     </w:p>
     <w:p>
@@ -2305,17 +2534,28 @@
         <w:spacing w:line="360" w:lineRule="auto"/>
         <w:rPr>
           <w:rFonts w:ascii="Times New Roman" w:hAnsi="Times New Roman" w:cs="Times New Roman"/>
-          <w:sz w:val="24"/>
-          <w:szCs w:val="24"/>
-        </w:rPr>
-      </w:pPr>
-      <w:r>
-        <w:rPr>
-          <w:rFonts w:ascii="Times New Roman" w:hAnsi="Times New Roman" w:cs="Times New Roman"/>
-          <w:sz w:val="24"/>
-          <w:szCs w:val="24"/>
-        </w:rPr>
-        <w:t>Các công việc sẽ hoàn thành:</w:t>
+          <w:b/>
+          <w:sz w:val="24"/>
+          <w:szCs w:val="24"/>
+        </w:rPr>
+      </w:pPr>
+      <w:r>
+        <w:rPr>
+          <w:rFonts w:ascii="Times New Roman" w:hAnsi="Times New Roman" w:cs="Times New Roman"/>
+          <w:b/>
+          <w:sz w:val="24"/>
+          <w:szCs w:val="24"/>
+        </w:rPr>
+        <w:t>Nguyễn Trọng Ân</w:t>
+      </w:r>
+      <w:r>
+        <w:rPr>
+          <w:rFonts w:ascii="Times New Roman" w:hAnsi="Times New Roman" w:cs="Times New Roman"/>
+          <w:b/>
+          <w:sz w:val="24"/>
+          <w:szCs w:val="24"/>
+        </w:rPr>
+        <w:t>:</w:t>
       </w:r>
     </w:p>
     <w:p>
@@ -2340,271 +2580,6 @@
         </w:rPr>
         <w:t>Layout Master page</w:t>
       </w:r>
-    </w:p>
-    <w:p>
-      <w:pPr>
-        <w:pStyle w:val="ListParagraph"/>
-        <w:numPr>
-          <w:ilvl w:val="3"/>
-          <w:numId w:val="4"/>
-        </w:numPr>
-        <w:spacing w:line="360" w:lineRule="auto"/>
-        <w:rPr>
-          <w:rFonts w:ascii="Times New Roman" w:hAnsi="Times New Roman" w:cs="Times New Roman"/>
-          <w:sz w:val="24"/>
-          <w:szCs w:val="24"/>
-        </w:rPr>
-      </w:pPr>
-      <w:r>
-        <w:rPr>
-          <w:rFonts w:ascii="Times New Roman" w:hAnsi="Times New Roman" w:cs="Times New Roman"/>
-          <w:sz w:val="24"/>
-          <w:szCs w:val="24"/>
-        </w:rPr>
-        <w:t>Thiết kế Use case diagram</w:t>
-      </w:r>
-    </w:p>
-    <w:p>
-      <w:pPr>
-        <w:pStyle w:val="ListParagraph"/>
-        <w:numPr>
-          <w:ilvl w:val="3"/>
-          <w:numId w:val="4"/>
-        </w:numPr>
-        <w:spacing w:line="360" w:lineRule="auto"/>
-        <w:rPr>
-          <w:rFonts w:ascii="Times New Roman" w:hAnsi="Times New Roman" w:cs="Times New Roman"/>
-          <w:sz w:val="24"/>
-          <w:szCs w:val="24"/>
-        </w:rPr>
-      </w:pPr>
-      <w:r>
-        <w:rPr>
-          <w:rFonts w:ascii="Times New Roman" w:hAnsi="Times New Roman" w:cs="Times New Roman"/>
-          <w:sz w:val="24"/>
-          <w:szCs w:val="24"/>
-        </w:rPr>
-        <w:t>Hoàn Thành Database</w:t>
-      </w:r>
-    </w:p>
-    <w:p>
-      <w:pPr>
-        <w:pStyle w:val="ListParagraph"/>
-        <w:numPr>
-          <w:ilvl w:val="1"/>
-          <w:numId w:val="4"/>
-        </w:numPr>
-        <w:spacing w:line="360" w:lineRule="auto"/>
-        <w:rPr>
-          <w:rFonts w:ascii="Times New Roman" w:hAnsi="Times New Roman" w:cs="Times New Roman"/>
-          <w:sz w:val="24"/>
-          <w:szCs w:val="24"/>
-        </w:rPr>
-      </w:pPr>
-      <w:r>
-        <w:rPr>
-          <w:rFonts w:ascii="Times New Roman" w:hAnsi="Times New Roman" w:cs="Times New Roman"/>
-          <w:sz w:val="24"/>
-          <w:szCs w:val="24"/>
-        </w:rPr>
-        <w:t>Công việc riêng của từng thành viên trong nhóm:</w:t>
-      </w:r>
-    </w:p>
-    <w:p>
-      <w:pPr>
-        <w:pStyle w:val="ListParagraph"/>
-        <w:numPr>
-          <w:ilvl w:val="2"/>
-          <w:numId w:val="4"/>
-        </w:numPr>
-        <w:spacing w:line="360" w:lineRule="auto"/>
-        <w:rPr>
-          <w:rFonts w:ascii="Times New Roman" w:hAnsi="Times New Roman" w:cs="Times New Roman"/>
-          <w:b/>
-          <w:sz w:val="24"/>
-          <w:szCs w:val="24"/>
-        </w:rPr>
-      </w:pPr>
-      <w:r>
-        <w:rPr>
-          <w:rFonts w:ascii="Times New Roman" w:hAnsi="Times New Roman" w:cs="Times New Roman"/>
-          <w:b/>
-          <w:sz w:val="24"/>
-          <w:szCs w:val="24"/>
-        </w:rPr>
-        <w:t>Nguyễn Hoàng Thuận</w:t>
-      </w:r>
-      <w:r>
-        <w:rPr>
-          <w:rFonts w:ascii="Times New Roman" w:hAnsi="Times New Roman" w:cs="Times New Roman"/>
-          <w:b/>
-          <w:sz w:val="24"/>
-          <w:szCs w:val="24"/>
-        </w:rPr>
-        <w:t>:</w:t>
-      </w:r>
-    </w:p>
-    <w:p>
-      <w:pPr>
-        <w:pStyle w:val="ListParagraph"/>
-        <w:numPr>
-          <w:ilvl w:val="3"/>
-          <w:numId w:val="4"/>
-        </w:numPr>
-        <w:spacing w:line="360" w:lineRule="auto"/>
-        <w:rPr>
-          <w:rFonts w:ascii="Times New Roman" w:hAnsi="Times New Roman" w:cs="Times New Roman"/>
-          <w:sz w:val="24"/>
-          <w:szCs w:val="24"/>
-        </w:rPr>
-      </w:pPr>
-      <w:r>
-        <w:rPr>
-          <w:rFonts w:ascii="Times New Roman" w:hAnsi="Times New Roman" w:cs="Times New Roman"/>
-          <w:sz w:val="24"/>
-          <w:szCs w:val="24"/>
-        </w:rPr>
-        <w:t>Thiết kế Use case diagram</w:t>
-      </w:r>
-    </w:p>
-    <w:p>
-      <w:pPr>
-        <w:pStyle w:val="ListParagraph"/>
-        <w:numPr>
-          <w:ilvl w:val="3"/>
-          <w:numId w:val="4"/>
-        </w:numPr>
-        <w:spacing w:line="360" w:lineRule="auto"/>
-        <w:rPr>
-          <w:rFonts w:ascii="Times New Roman" w:hAnsi="Times New Roman" w:cs="Times New Roman"/>
-          <w:sz w:val="24"/>
-          <w:szCs w:val="24"/>
-        </w:rPr>
-      </w:pPr>
-      <w:r>
-        <w:rPr>
-          <w:rFonts w:ascii="Times New Roman" w:hAnsi="Times New Roman" w:cs="Times New Roman"/>
-          <w:sz w:val="24"/>
-          <w:szCs w:val="24"/>
-        </w:rPr>
-        <w:t>Hoàn Thành Database</w:t>
-      </w:r>
-    </w:p>
-    <w:p>
-      <w:pPr>
-        <w:pStyle w:val="ListParagraph"/>
-        <w:numPr>
-          <w:ilvl w:val="2"/>
-          <w:numId w:val="4"/>
-        </w:numPr>
-        <w:spacing w:line="360" w:lineRule="auto"/>
-        <w:rPr>
-          <w:rFonts w:ascii="Times New Roman" w:hAnsi="Times New Roman" w:cs="Times New Roman"/>
-          <w:b/>
-          <w:sz w:val="24"/>
-          <w:szCs w:val="24"/>
-        </w:rPr>
-      </w:pPr>
-      <w:r>
-        <w:rPr>
-          <w:rFonts w:ascii="Times New Roman" w:hAnsi="Times New Roman" w:cs="Times New Roman"/>
-          <w:b/>
-          <w:sz w:val="24"/>
-          <w:szCs w:val="24"/>
-        </w:rPr>
-        <w:t>Huỳnh Văn Thành</w:t>
-      </w:r>
-      <w:r>
-        <w:rPr>
-          <w:rFonts w:ascii="Times New Roman" w:hAnsi="Times New Roman" w:cs="Times New Roman"/>
-          <w:b/>
-          <w:sz w:val="24"/>
-          <w:szCs w:val="24"/>
-        </w:rPr>
-        <w:t>:</w:t>
-      </w:r>
-    </w:p>
-    <w:p>
-      <w:pPr>
-        <w:pStyle w:val="ListParagraph"/>
-        <w:numPr>
-          <w:ilvl w:val="3"/>
-          <w:numId w:val="4"/>
-        </w:numPr>
-        <w:spacing w:line="360" w:lineRule="auto"/>
-        <w:rPr>
-          <w:rFonts w:ascii="Times New Roman" w:hAnsi="Times New Roman" w:cs="Times New Roman"/>
-          <w:sz w:val="24"/>
-          <w:szCs w:val="24"/>
-        </w:rPr>
-      </w:pPr>
-      <w:r>
-        <w:rPr>
-          <w:rFonts w:ascii="Times New Roman" w:hAnsi="Times New Roman" w:cs="Times New Roman"/>
-          <w:sz w:val="24"/>
-          <w:szCs w:val="24"/>
-        </w:rPr>
-        <w:t>Layout Master page</w:t>
-      </w:r>
-    </w:p>
-    <w:p>
-      <w:pPr>
-        <w:pStyle w:val="ListParagraph"/>
-        <w:numPr>
-          <w:ilvl w:val="2"/>
-          <w:numId w:val="4"/>
-        </w:numPr>
-        <w:spacing w:line="360" w:lineRule="auto"/>
-        <w:rPr>
-          <w:rFonts w:ascii="Times New Roman" w:hAnsi="Times New Roman" w:cs="Times New Roman"/>
-          <w:b/>
-          <w:sz w:val="24"/>
-          <w:szCs w:val="24"/>
-        </w:rPr>
-      </w:pPr>
-      <w:r>
-        <w:rPr>
-          <w:rFonts w:ascii="Times New Roman" w:hAnsi="Times New Roman" w:cs="Times New Roman"/>
-          <w:b/>
-          <w:sz w:val="24"/>
-          <w:szCs w:val="24"/>
-        </w:rPr>
-        <w:t>Nguyễn Trọng Ân</w:t>
-      </w:r>
-      <w:r>
-        <w:rPr>
-          <w:rFonts w:ascii="Times New Roman" w:hAnsi="Times New Roman" w:cs="Times New Roman"/>
-          <w:b/>
-          <w:sz w:val="24"/>
-          <w:szCs w:val="24"/>
-        </w:rPr>
-        <w:t>:</w:t>
-      </w:r>
-    </w:p>
-    <w:p>
-      <w:pPr>
-        <w:pStyle w:val="ListParagraph"/>
-        <w:numPr>
-          <w:ilvl w:val="3"/>
-          <w:numId w:val="4"/>
-        </w:numPr>
-        <w:spacing w:line="360" w:lineRule="auto"/>
-        <w:rPr>
-          <w:rFonts w:ascii="Times New Roman" w:hAnsi="Times New Roman" w:cs="Times New Roman"/>
-          <w:sz w:val="24"/>
-          <w:szCs w:val="24"/>
-        </w:rPr>
-      </w:pPr>
-      <w:r>
-        <w:rPr>
-          <w:rFonts w:ascii="Times New Roman" w:hAnsi="Times New Roman" w:cs="Times New Roman"/>
-          <w:sz w:val="24"/>
-          <w:szCs w:val="24"/>
-        </w:rPr>
-        <w:t>Layout Master page</w:t>
-      </w:r>
-      <w:bookmarkStart w:id="0" w:name="_GoBack"/>
-      <w:bookmarkEnd w:id="0"/>
     </w:p>
     <w:p>
       <w:pPr>
@@ -2658,6 +2633,201 @@
       <w:pPr>
         <w:pStyle w:val="ListParagraph"/>
         <w:numPr>
+          <w:ilvl w:val="1"/>
+          <w:numId w:val="4"/>
+        </w:numPr>
+        <w:spacing w:line="360" w:lineRule="auto"/>
+        <w:rPr>
+          <w:rFonts w:ascii="Times New Roman" w:hAnsi="Times New Roman" w:cs="Times New Roman"/>
+          <w:sz w:val="24"/>
+          <w:szCs w:val="24"/>
+        </w:rPr>
+      </w:pPr>
+      <w:r>
+        <w:rPr>
+          <w:rFonts w:ascii="Times New Roman" w:hAnsi="Times New Roman" w:cs="Times New Roman"/>
+          <w:sz w:val="24"/>
+          <w:szCs w:val="24"/>
+        </w:rPr>
+        <w:t>Layout Master page</w:t>
+      </w:r>
+    </w:p>
+    <w:p>
+      <w:pPr>
+        <w:pStyle w:val="ListParagraph"/>
+        <w:numPr>
+          <w:ilvl w:val="1"/>
+          <w:numId w:val="4"/>
+        </w:numPr>
+        <w:spacing w:line="360" w:lineRule="auto"/>
+        <w:rPr>
+          <w:rFonts w:ascii="Times New Roman" w:hAnsi="Times New Roman" w:cs="Times New Roman"/>
+          <w:sz w:val="24"/>
+          <w:szCs w:val="24"/>
+        </w:rPr>
+      </w:pPr>
+      <w:r>
+        <w:rPr>
+          <w:rFonts w:ascii="Times New Roman" w:hAnsi="Times New Roman" w:cs="Times New Roman"/>
+          <w:sz w:val="24"/>
+          <w:szCs w:val="24"/>
+        </w:rPr>
+        <w:t>Thiết kế Use case diagram</w:t>
+      </w:r>
+    </w:p>
+    <w:p>
+      <w:pPr>
+        <w:pStyle w:val="ListParagraph"/>
+        <w:numPr>
+          <w:ilvl w:val="1"/>
+          <w:numId w:val="4"/>
+        </w:numPr>
+        <w:spacing w:line="360" w:lineRule="auto"/>
+        <w:rPr>
+          <w:rFonts w:ascii="Times New Roman" w:hAnsi="Times New Roman" w:cs="Times New Roman"/>
+          <w:sz w:val="24"/>
+          <w:szCs w:val="24"/>
+        </w:rPr>
+      </w:pPr>
+      <w:r>
+        <w:rPr>
+          <w:rFonts w:ascii="Times New Roman" w:hAnsi="Times New Roman" w:cs="Times New Roman"/>
+          <w:sz w:val="24"/>
+          <w:szCs w:val="24"/>
+        </w:rPr>
+        <w:t>Hoàn Thành Database</w:t>
+      </w:r>
+    </w:p>
+    <w:p>
+      <w:pPr>
+        <w:spacing w:line="360" w:lineRule="auto"/>
+        <w:ind w:left="720"/>
+        <w:rPr>
+          <w:rFonts w:ascii="Times New Roman" w:hAnsi="Times New Roman" w:cs="Times New Roman"/>
+          <w:color w:val="FF0000"/>
+          <w:sz w:val="24"/>
+          <w:szCs w:val="24"/>
+        </w:rPr>
+      </w:pPr>
+      <w:r>
+        <w:rPr>
+          <w:rFonts w:ascii="Times New Roman" w:hAnsi="Times New Roman" w:cs="Times New Roman"/>
+          <w:b/>
+          <w:sz w:val="24"/>
+          <w:szCs w:val="24"/>
+        </w:rPr>
+        <w:t xml:space="preserve">Đánh giá % công việc đã hoàn thành tuần </w:t>
+      </w:r>
+      <w:r>
+        <w:rPr>
+          <w:rFonts w:ascii="Times New Roman" w:hAnsi="Times New Roman" w:cs="Times New Roman"/>
+          <w:b/>
+          <w:sz w:val="24"/>
+          <w:szCs w:val="24"/>
+        </w:rPr>
+        <w:t>3</w:t>
+      </w:r>
+      <w:r>
+        <w:rPr>
+          <w:rFonts w:ascii="Times New Roman" w:hAnsi="Times New Roman" w:cs="Times New Roman"/>
+          <w:b/>
+          <w:sz w:val="24"/>
+          <w:szCs w:val="24"/>
+        </w:rPr>
+        <w:t xml:space="preserve"> của</w:t>
+      </w:r>
+      <w:r>
+        <w:rPr>
+          <w:rFonts w:ascii="Times New Roman" w:hAnsi="Times New Roman" w:cs="Times New Roman"/>
+          <w:b/>
+          <w:sz w:val="24"/>
+          <w:szCs w:val="24"/>
+        </w:rPr>
+        <w:t xml:space="preserve"> nhóm là: </w:t>
+      </w:r>
+      <w:r>
+        <w:rPr>
+          <w:rFonts w:ascii="Times New Roman" w:hAnsi="Times New Roman" w:cs="Times New Roman"/>
+          <w:b/>
+          <w:color w:val="FF0000"/>
+          <w:sz w:val="24"/>
+          <w:szCs w:val="24"/>
+        </w:rPr>
+        <w:t>….</w:t>
+      </w:r>
+      <w:r>
+        <w:rPr>
+          <w:rFonts w:ascii="Times New Roman" w:hAnsi="Times New Roman" w:cs="Times New Roman"/>
+          <w:b/>
+          <w:color w:val="FF0000"/>
+          <w:sz w:val="24"/>
+          <w:szCs w:val="24"/>
+        </w:rPr>
+        <w:t>100</w:t>
+      </w:r>
+      <w:r>
+        <w:rPr>
+          <w:rFonts w:ascii="Times New Roman" w:hAnsi="Times New Roman" w:cs="Times New Roman"/>
+          <w:b/>
+          <w:color w:val="FF0000"/>
+          <w:sz w:val="24"/>
+          <w:szCs w:val="24"/>
+        </w:rPr>
+        <w:t>%</w:t>
+      </w:r>
+    </w:p>
+    <w:p>
+      <w:pPr>
+        <w:spacing w:line="360" w:lineRule="auto"/>
+        <w:ind w:left="720"/>
+        <w:rPr>
+          <w:rFonts w:ascii="Times New Roman" w:hAnsi="Times New Roman" w:cs="Times New Roman"/>
+          <w:b/>
+          <w:sz w:val="24"/>
+          <w:szCs w:val="24"/>
+        </w:rPr>
+      </w:pPr>
+      <w:r>
+        <w:rPr>
+          <w:rFonts w:ascii="Times New Roman" w:hAnsi="Times New Roman" w:cs="Times New Roman"/>
+          <w:b/>
+          <w:sz w:val="24"/>
+          <w:szCs w:val="24"/>
+        </w:rPr>
+        <w:t>Đánh giá % c</w:t>
+      </w:r>
+      <w:r>
+        <w:rPr>
+          <w:rFonts w:ascii="Times New Roman" w:hAnsi="Times New Roman" w:cs="Times New Roman"/>
+          <w:b/>
+          <w:sz w:val="24"/>
+          <w:szCs w:val="24"/>
+        </w:rPr>
+        <w:t xml:space="preserve">ông việc đã hoàn thành tuần </w:t>
+      </w:r>
+      <w:r>
+        <w:rPr>
+          <w:rFonts w:ascii="Times New Roman" w:hAnsi="Times New Roman" w:cs="Times New Roman"/>
+          <w:b/>
+          <w:sz w:val="24"/>
+          <w:szCs w:val="24"/>
+        </w:rPr>
+        <w:t>3 của các thành viên</w:t>
+      </w:r>
+      <w:r>
+        <w:rPr>
+          <w:rFonts w:ascii="Times New Roman" w:hAnsi="Times New Roman" w:cs="Times New Roman"/>
+          <w:b/>
+          <w:sz w:val="24"/>
+          <w:szCs w:val="24"/>
+        </w:rPr>
+        <w:t>:</w:t>
+      </w:r>
+    </w:p>
+    <w:p>
+      <w:pPr>
+        <w:pStyle w:val="ListParagraph"/>
+        <w:numPr>
           <w:ilvl w:val="0"/>
           <w:numId w:val="3"/>
         </w:numPr>
@@ -2674,7 +2844,45 @@
           <w:sz w:val="24"/>
           <w:szCs w:val="24"/>
         </w:rPr>
-        <w:t>Việc 1</w:t>
+        <w:t>Nguyễn Hoàng Thuận</w:t>
+      </w:r>
+      <w:r>
+        <w:rPr>
+          <w:rFonts w:ascii="Times New Roman" w:hAnsi="Times New Roman" w:cs="Times New Roman"/>
+          <w:sz w:val="24"/>
+          <w:szCs w:val="24"/>
+        </w:rPr>
+        <w:t>: mức độ % hoàn thành công việc là</w:t>
+      </w:r>
+      <w:r>
+        <w:rPr>
+          <w:rFonts w:ascii="Times New Roman" w:hAnsi="Times New Roman" w:cs="Times New Roman"/>
+          <w:b/>
+          <w:color w:val="FF0000"/>
+          <w:sz w:val="24"/>
+          <w:szCs w:val="24"/>
+        </w:rPr>
+        <w:t>…………</w:t>
+      </w:r>
+      <w:r>
+        <w:rPr>
+          <w:rFonts w:ascii="Times New Roman" w:hAnsi="Times New Roman" w:cs="Times New Roman"/>
+          <w:b/>
+          <w:color w:val="FF0000"/>
+          <w:sz w:val="24"/>
+          <w:szCs w:val="24"/>
+        </w:rPr>
+        <w:t>100</w:t>
+      </w:r>
+      <w:r>
+        <w:rPr>
+          <w:rFonts w:ascii="Times New Roman" w:hAnsi="Times New Roman" w:cs="Times New Roman"/>
+          <w:b/>
+          <w:color w:val="FF0000"/>
+          <w:sz w:val="24"/>
+          <w:szCs w:val="24"/>
+        </w:rPr>
+        <w:t>%</w:t>
       </w:r>
     </w:p>
     <w:p>
@@ -2697,7 +2905,45 @@
           <w:sz w:val="24"/>
           <w:szCs w:val="24"/>
         </w:rPr>
-        <w:t>Việc 2</w:t>
+        <w:t>Huỳnh Văn Thành</w:t>
+      </w:r>
+      <w:r>
+        <w:rPr>
+          <w:rFonts w:ascii="Times New Roman" w:hAnsi="Times New Roman" w:cs="Times New Roman"/>
+          <w:sz w:val="24"/>
+          <w:szCs w:val="24"/>
+        </w:rPr>
+        <w:t>: mức độ % hoàn thành công việc là</w:t>
+      </w:r>
+      <w:r>
+        <w:rPr>
+          <w:rFonts w:ascii="Times New Roman" w:hAnsi="Times New Roman" w:cs="Times New Roman"/>
+          <w:b/>
+          <w:color w:val="FF0000"/>
+          <w:sz w:val="24"/>
+          <w:szCs w:val="24"/>
+        </w:rPr>
+        <w:t>…………</w:t>
+      </w:r>
+      <w:r>
+        <w:rPr>
+          <w:rFonts w:ascii="Times New Roman" w:hAnsi="Times New Roman" w:cs="Times New Roman"/>
+          <w:b/>
+          <w:color w:val="FF0000"/>
+          <w:sz w:val="24"/>
+          <w:szCs w:val="24"/>
+        </w:rPr>
+        <w:t>100</w:t>
+      </w:r>
+      <w:r>
+        <w:rPr>
+          <w:rFonts w:ascii="Times New Roman" w:hAnsi="Times New Roman" w:cs="Times New Roman"/>
+          <w:b/>
+          <w:color w:val="FF0000"/>
+          <w:sz w:val="24"/>
+          <w:szCs w:val="24"/>
+        </w:rPr>
+        <w:t>%</w:t>
       </w:r>
     </w:p>
     <w:p>
@@ -2720,104 +2966,395 @@
           <w:sz w:val="24"/>
           <w:szCs w:val="24"/>
         </w:rPr>
-        <w:t>…………..</w:t>
-      </w:r>
-    </w:p>
-    <w:p>
-      <w:pPr>
-        <w:spacing w:line="360" w:lineRule="auto"/>
-        <w:ind w:left="720"/>
-        <w:rPr>
-          <w:rFonts w:ascii="Times New Roman" w:hAnsi="Times New Roman" w:cs="Times New Roman"/>
-          <w:color w:val="FF0000"/>
-          <w:sz w:val="24"/>
-          <w:szCs w:val="24"/>
-        </w:rPr>
-      </w:pPr>
-      <w:r>
-        <w:rPr>
-          <w:rFonts w:ascii="Times New Roman" w:hAnsi="Times New Roman" w:cs="Times New Roman"/>
-          <w:b/>
-          <w:sz w:val="24"/>
-          <w:szCs w:val="24"/>
-        </w:rPr>
-        <w:t xml:space="preserve">Đánh giá % công việc đã hoàn thành tuần </w:t>
-      </w:r>
-      <w:r>
-        <w:rPr>
-          <w:rFonts w:ascii="Times New Roman" w:hAnsi="Times New Roman" w:cs="Times New Roman"/>
-          <w:b/>
-          <w:sz w:val="24"/>
-          <w:szCs w:val="24"/>
-        </w:rPr>
-        <w:t>3</w:t>
-      </w:r>
-      <w:r>
-        <w:rPr>
-          <w:rFonts w:ascii="Times New Roman" w:hAnsi="Times New Roman" w:cs="Times New Roman"/>
-          <w:b/>
-          <w:sz w:val="24"/>
-          <w:szCs w:val="24"/>
-        </w:rPr>
-        <w:t xml:space="preserve"> của</w:t>
-      </w:r>
-      <w:r>
-        <w:rPr>
-          <w:rFonts w:ascii="Times New Roman" w:hAnsi="Times New Roman" w:cs="Times New Roman"/>
-          <w:b/>
-          <w:sz w:val="24"/>
-          <w:szCs w:val="24"/>
-        </w:rPr>
-        <w:t xml:space="preserve"> nhóm là: </w:t>
-      </w:r>
-      <w:r>
-        <w:rPr>
-          <w:rFonts w:ascii="Times New Roman" w:hAnsi="Times New Roman" w:cs="Times New Roman"/>
-          <w:b/>
-          <w:color w:val="FF0000"/>
-          <w:sz w:val="24"/>
-          <w:szCs w:val="24"/>
-        </w:rPr>
-        <w:t>….%</w:t>
-      </w:r>
-    </w:p>
-    <w:p>
-      <w:pPr>
-        <w:spacing w:line="360" w:lineRule="auto"/>
-        <w:ind w:left="720"/>
-        <w:rPr>
-          <w:rFonts w:ascii="Times New Roman" w:hAnsi="Times New Roman" w:cs="Times New Roman"/>
-          <w:b/>
-          <w:sz w:val="24"/>
-          <w:szCs w:val="24"/>
-        </w:rPr>
-      </w:pPr>
-      <w:r>
-        <w:rPr>
-          <w:rFonts w:ascii="Times New Roman" w:hAnsi="Times New Roman" w:cs="Times New Roman"/>
-          <w:b/>
-          <w:sz w:val="24"/>
-          <w:szCs w:val="24"/>
-        </w:rPr>
-        <w:t>Đánh giá % c</w:t>
-      </w:r>
-      <w:r>
-        <w:rPr>
-          <w:rFonts w:ascii="Times New Roman" w:hAnsi="Times New Roman" w:cs="Times New Roman"/>
-          <w:b/>
-          <w:sz w:val="24"/>
-          <w:szCs w:val="24"/>
-        </w:rPr>
-        <w:t xml:space="preserve">ông việc đã hoàn thành tuần </w:t>
-      </w:r>
-      <w:r>
-        <w:rPr>
-          <w:rFonts w:ascii="Times New Roman" w:hAnsi="Times New Roman" w:cs="Times New Roman"/>
-          <w:b/>
-          <w:sz w:val="24"/>
-          <w:szCs w:val="24"/>
-        </w:rPr>
-        <w:t>3 của các thành viên</w:t>
+        <w:t>Nguyễn Trọng Ân</w:t>
+      </w:r>
+      <w:r>
+        <w:rPr>
+          <w:rFonts w:ascii="Times New Roman" w:hAnsi="Times New Roman" w:cs="Times New Roman"/>
+          <w:sz w:val="24"/>
+          <w:szCs w:val="24"/>
+        </w:rPr>
+        <w:t>: mức độ % hoàn thành công việc là</w:t>
+      </w:r>
+      <w:r>
+        <w:rPr>
+          <w:rFonts w:ascii="Times New Roman" w:hAnsi="Times New Roman" w:cs="Times New Roman"/>
+          <w:b/>
+          <w:color w:val="FF0000"/>
+          <w:sz w:val="24"/>
+          <w:szCs w:val="24"/>
+        </w:rPr>
+        <w:t>…………</w:t>
+      </w:r>
+      <w:r>
+        <w:rPr>
+          <w:rFonts w:ascii="Times New Roman" w:hAnsi="Times New Roman" w:cs="Times New Roman"/>
+          <w:b/>
+          <w:color w:val="FF0000"/>
+          <w:sz w:val="24"/>
+          <w:szCs w:val="24"/>
+        </w:rPr>
+        <w:t>100</w:t>
+      </w:r>
+      <w:r>
+        <w:rPr>
+          <w:rFonts w:ascii="Times New Roman" w:hAnsi="Times New Roman" w:cs="Times New Roman"/>
+          <w:b/>
+          <w:color w:val="FF0000"/>
+          <w:sz w:val="24"/>
+          <w:szCs w:val="24"/>
+        </w:rPr>
+        <w:t>%</w:t>
+      </w:r>
+    </w:p>
+    <w:p>
+      <w:pPr>
+        <w:pStyle w:val="ListParagraph"/>
+        <w:spacing w:line="360" w:lineRule="auto"/>
+        <w:ind w:left="1080"/>
+        <w:rPr>
+          <w:rFonts w:ascii="Times New Roman" w:hAnsi="Times New Roman" w:cs="Times New Roman"/>
+          <w:sz w:val="24"/>
+          <w:szCs w:val="24"/>
+        </w:rPr>
+      </w:pPr>
+    </w:p>
+    <w:p>
+      <w:pPr>
+        <w:pStyle w:val="ListParagraph"/>
+        <w:spacing w:line="360" w:lineRule="auto"/>
+        <w:rPr>
+          <w:rFonts w:ascii="Times New Roman" w:hAnsi="Times New Roman" w:cs="Times New Roman"/>
+          <w:sz w:val="24"/>
+          <w:szCs w:val="24"/>
+        </w:rPr>
+      </w:pPr>
+      <w:r>
+        <w:rPr>
+          <w:rFonts w:ascii="Times New Roman" w:hAnsi="Times New Roman" w:cs="Times New Roman"/>
+          <w:b/>
+          <w:sz w:val="24"/>
+          <w:szCs w:val="24"/>
+        </w:rPr>
+        <w:t>Công việc của tuần</w:t>
+      </w:r>
+      <w:r>
+        <w:rPr>
+          <w:rFonts w:ascii="Times New Roman" w:hAnsi="Times New Roman" w:cs="Times New Roman"/>
+          <w:sz w:val="24"/>
+          <w:szCs w:val="24"/>
+        </w:rPr>
+        <w:t xml:space="preserve"> </w:t>
+      </w:r>
+      <w:r>
+        <w:rPr>
+          <w:rFonts w:ascii="Times New Roman" w:hAnsi="Times New Roman" w:cs="Times New Roman"/>
+          <w:b/>
+          <w:sz w:val="24"/>
+          <w:szCs w:val="24"/>
+        </w:rPr>
+        <w:t>4</w:t>
+      </w:r>
+      <w:r>
+        <w:rPr>
+          <w:rFonts w:ascii="Times New Roman" w:hAnsi="Times New Roman" w:cs="Times New Roman"/>
+          <w:sz w:val="24"/>
+          <w:szCs w:val="24"/>
+        </w:rPr>
+        <w:t xml:space="preserve">: </w:t>
+      </w:r>
+    </w:p>
+    <w:p>
+      <w:pPr>
+        <w:pStyle w:val="ListParagraph"/>
+        <w:numPr>
+          <w:ilvl w:val="0"/>
+          <w:numId w:val="5"/>
+        </w:numPr>
+        <w:spacing w:line="360" w:lineRule="auto"/>
+        <w:rPr>
+          <w:rFonts w:ascii="Times New Roman" w:hAnsi="Times New Roman" w:cs="Times New Roman"/>
+          <w:sz w:val="24"/>
+          <w:szCs w:val="24"/>
+        </w:rPr>
+      </w:pPr>
+      <w:r>
+        <w:rPr>
+          <w:rFonts w:ascii="Times New Roman" w:hAnsi="Times New Roman" w:cs="Times New Roman"/>
+          <w:sz w:val="24"/>
+          <w:szCs w:val="24"/>
+        </w:rPr>
+        <w:t xml:space="preserve">Yêu cầu của GVHD trong tuần 4:  từ ngày </w:t>
+      </w:r>
+      <w:r>
+        <w:rPr>
+          <w:rFonts w:ascii="Times New Roman" w:hAnsi="Times New Roman" w:cs="Times New Roman"/>
+          <w:b/>
+          <w:sz w:val="24"/>
+          <w:szCs w:val="24"/>
+        </w:rPr>
+        <w:t>30</w:t>
+      </w:r>
+      <w:r>
+        <w:rPr>
+          <w:rFonts w:ascii="Times New Roman" w:hAnsi="Times New Roman" w:cs="Times New Roman"/>
+          <w:sz w:val="24"/>
+          <w:szCs w:val="24"/>
+        </w:rPr>
+        <w:t xml:space="preserve">,tháng </w:t>
+      </w:r>
+      <w:r>
+        <w:rPr>
+          <w:rFonts w:ascii="Times New Roman" w:hAnsi="Times New Roman" w:cs="Times New Roman"/>
+          <w:b/>
+          <w:sz w:val="24"/>
+          <w:szCs w:val="24"/>
+        </w:rPr>
+        <w:t xml:space="preserve">6 </w:t>
+      </w:r>
+      <w:r>
+        <w:rPr>
+          <w:rFonts w:ascii="Times New Roman" w:hAnsi="Times New Roman" w:cs="Times New Roman"/>
+          <w:sz w:val="24"/>
+          <w:szCs w:val="24"/>
+        </w:rPr>
+        <w:t xml:space="preserve">đến ngày </w:t>
+      </w:r>
+      <w:r>
+        <w:rPr>
+          <w:rFonts w:ascii="Times New Roman" w:hAnsi="Times New Roman" w:cs="Times New Roman"/>
+          <w:b/>
+          <w:sz w:val="24"/>
+          <w:szCs w:val="24"/>
+        </w:rPr>
+        <w:t>6</w:t>
+      </w:r>
+      <w:r>
+        <w:rPr>
+          <w:rFonts w:ascii="Times New Roman" w:hAnsi="Times New Roman" w:cs="Times New Roman"/>
+          <w:sz w:val="24"/>
+          <w:szCs w:val="24"/>
+        </w:rPr>
+        <w:t xml:space="preserve">, tháng </w:t>
+      </w:r>
+      <w:r>
+        <w:rPr>
+          <w:rFonts w:ascii="Times New Roman" w:hAnsi="Times New Roman" w:cs="Times New Roman"/>
+          <w:b/>
+          <w:sz w:val="24"/>
+          <w:szCs w:val="24"/>
+        </w:rPr>
+        <w:t>7</w:t>
+      </w:r>
+    </w:p>
+    <w:p>
+      <w:pPr>
+        <w:pStyle w:val="ListParagraph"/>
+        <w:numPr>
+          <w:ilvl w:val="1"/>
+          <w:numId w:val="5"/>
+        </w:numPr>
+        <w:spacing w:line="360" w:lineRule="auto"/>
+        <w:rPr>
+          <w:rFonts w:ascii="Times New Roman" w:hAnsi="Times New Roman" w:cs="Times New Roman"/>
+          <w:sz w:val="24"/>
+          <w:szCs w:val="24"/>
+        </w:rPr>
+      </w:pPr>
+      <w:r>
+        <w:rPr>
+          <w:rFonts w:ascii="Times New Roman" w:hAnsi="Times New Roman" w:cs="Times New Roman"/>
+          <w:sz w:val="24"/>
+          <w:szCs w:val="24"/>
+        </w:rPr>
+        <w:t>Các công việc cần thực hiện:</w:t>
+      </w:r>
+    </w:p>
+    <w:p>
+      <w:pPr>
+        <w:pStyle w:val="ListParagraph"/>
+        <w:numPr>
+          <w:ilvl w:val="2"/>
+          <w:numId w:val="5"/>
+        </w:numPr>
+        <w:spacing w:line="360" w:lineRule="auto"/>
+        <w:rPr>
+          <w:rFonts w:ascii="Times New Roman" w:hAnsi="Times New Roman" w:cs="Times New Roman"/>
+          <w:sz w:val="24"/>
+          <w:szCs w:val="24"/>
+        </w:rPr>
+      </w:pPr>
+      <w:r>
+        <w:rPr>
+          <w:rFonts w:ascii="Times New Roman" w:hAnsi="Times New Roman" w:cs="Times New Roman"/>
+          <w:sz w:val="24"/>
+          <w:szCs w:val="24"/>
+        </w:rPr>
+        <w:t>Layout User Master page</w:t>
+      </w:r>
+    </w:p>
+    <w:p>
+      <w:pPr>
+        <w:pStyle w:val="ListParagraph"/>
+        <w:numPr>
+          <w:ilvl w:val="2"/>
+          <w:numId w:val="5"/>
+        </w:numPr>
+        <w:spacing w:line="360" w:lineRule="auto"/>
+        <w:rPr>
+          <w:rFonts w:ascii="Times New Roman" w:hAnsi="Times New Roman" w:cs="Times New Roman"/>
+          <w:sz w:val="24"/>
+          <w:szCs w:val="24"/>
+        </w:rPr>
+      </w:pPr>
+      <w:r>
+        <w:rPr>
+          <w:rFonts w:ascii="Times New Roman" w:hAnsi="Times New Roman" w:cs="Times New Roman"/>
+          <w:sz w:val="24"/>
+          <w:szCs w:val="24"/>
+        </w:rPr>
+        <w:lastRenderedPageBreak/>
+        <w:t>Đặc tả use case Diagram</w:t>
+      </w:r>
+    </w:p>
+    <w:p>
+      <w:pPr>
+        <w:pStyle w:val="ListParagraph"/>
+        <w:numPr>
+          <w:ilvl w:val="1"/>
+          <w:numId w:val="5"/>
+        </w:numPr>
+        <w:spacing w:line="360" w:lineRule="auto"/>
+        <w:rPr>
+          <w:rFonts w:ascii="Times New Roman" w:hAnsi="Times New Roman" w:cs="Times New Roman"/>
+          <w:sz w:val="24"/>
+          <w:szCs w:val="24"/>
+        </w:rPr>
+      </w:pPr>
+      <w:r>
+        <w:rPr>
+          <w:rFonts w:ascii="Times New Roman" w:hAnsi="Times New Roman" w:cs="Times New Roman"/>
+          <w:sz w:val="24"/>
+          <w:szCs w:val="24"/>
+        </w:rPr>
+        <w:t>Các công việc sẽ hoàn thành:</w:t>
+      </w:r>
+    </w:p>
+    <w:p>
+      <w:pPr>
+        <w:pStyle w:val="ListParagraph"/>
+        <w:numPr>
+          <w:ilvl w:val="2"/>
+          <w:numId w:val="5"/>
+        </w:numPr>
+        <w:spacing w:line="360" w:lineRule="auto"/>
+        <w:rPr>
+          <w:rFonts w:ascii="Times New Roman" w:hAnsi="Times New Roman" w:cs="Times New Roman"/>
+          <w:sz w:val="24"/>
+          <w:szCs w:val="24"/>
+        </w:rPr>
+      </w:pPr>
+      <w:r>
+        <w:rPr>
+          <w:rFonts w:ascii="Times New Roman" w:hAnsi="Times New Roman" w:cs="Times New Roman"/>
+          <w:sz w:val="24"/>
+          <w:szCs w:val="24"/>
+        </w:rPr>
+        <w:t>Layout User Master page</w:t>
+      </w:r>
+    </w:p>
+    <w:p>
+      <w:pPr>
+        <w:pStyle w:val="ListParagraph"/>
+        <w:numPr>
+          <w:ilvl w:val="2"/>
+          <w:numId w:val="5"/>
+        </w:numPr>
+        <w:spacing w:line="360" w:lineRule="auto"/>
+        <w:rPr>
+          <w:rFonts w:ascii="Times New Roman" w:hAnsi="Times New Roman" w:cs="Times New Roman"/>
+          <w:sz w:val="24"/>
+          <w:szCs w:val="24"/>
+        </w:rPr>
+      </w:pPr>
+      <w:r>
+        <w:rPr>
+          <w:rFonts w:ascii="Times New Roman" w:hAnsi="Times New Roman" w:cs="Times New Roman"/>
+          <w:sz w:val="24"/>
+          <w:szCs w:val="24"/>
+        </w:rPr>
+        <w:t>Đặc tả use case cho phần User</w:t>
+      </w:r>
+    </w:p>
+    <w:p>
+      <w:pPr>
+        <w:pStyle w:val="ListParagraph"/>
+        <w:numPr>
+          <w:ilvl w:val="2"/>
+          <w:numId w:val="5"/>
+        </w:numPr>
+        <w:spacing w:line="360" w:lineRule="auto"/>
+        <w:rPr>
+          <w:rFonts w:ascii="Times New Roman" w:hAnsi="Times New Roman" w:cs="Times New Roman"/>
+          <w:sz w:val="24"/>
+          <w:szCs w:val="24"/>
+        </w:rPr>
+      </w:pPr>
+      <w:r>
+        <w:rPr>
+          <w:rFonts w:ascii="Times New Roman" w:hAnsi="Times New Roman" w:cs="Times New Roman"/>
+          <w:sz w:val="24"/>
+          <w:szCs w:val="24"/>
+        </w:rPr>
+        <w:t>Đặc tả Use case cho phần Admin</w:t>
+      </w:r>
+    </w:p>
+    <w:p>
+      <w:pPr>
+        <w:pStyle w:val="ListParagraph"/>
+        <w:numPr>
+          <w:ilvl w:val="0"/>
+          <w:numId w:val="5"/>
+        </w:numPr>
+        <w:spacing w:line="360" w:lineRule="auto"/>
+        <w:rPr>
+          <w:rFonts w:ascii="Times New Roman" w:hAnsi="Times New Roman" w:cs="Times New Roman"/>
+          <w:sz w:val="24"/>
+          <w:szCs w:val="24"/>
+        </w:rPr>
+      </w:pPr>
+      <w:r>
+        <w:rPr>
+          <w:rFonts w:ascii="Times New Roman" w:hAnsi="Times New Roman" w:cs="Times New Roman"/>
+          <w:sz w:val="24"/>
+          <w:szCs w:val="24"/>
+        </w:rPr>
+        <w:t>Công việc riêng của từng thành viên trong nhóm:</w:t>
+      </w:r>
+    </w:p>
+    <w:p>
+      <w:pPr>
+        <w:pStyle w:val="ListParagraph"/>
+        <w:numPr>
+          <w:ilvl w:val="1"/>
+          <w:numId w:val="5"/>
+        </w:numPr>
+        <w:spacing w:line="360" w:lineRule="auto"/>
+        <w:rPr>
+          <w:rFonts w:ascii="Times New Roman" w:hAnsi="Times New Roman" w:cs="Times New Roman"/>
+          <w:b/>
+          <w:sz w:val="24"/>
+          <w:szCs w:val="24"/>
+        </w:rPr>
+      </w:pPr>
+      <w:r>
+        <w:rPr>
+          <w:rFonts w:ascii="Times New Roman" w:hAnsi="Times New Roman" w:cs="Times New Roman"/>
+          <w:b/>
+          <w:sz w:val="24"/>
+          <w:szCs w:val="24"/>
+        </w:rPr>
+        <w:t>Nguyễn Hoàng Thuận</w:t>
       </w:r>
       <w:r>
         <w:rPr>
@@ -2833,70 +3370,44 @@
       <w:pPr>
         <w:pStyle w:val="ListParagraph"/>
         <w:numPr>
-          <w:ilvl w:val="0"/>
-          <w:numId w:val="3"/>
-        </w:numPr>
-        <w:spacing w:line="360" w:lineRule="auto"/>
-        <w:rPr>
-          <w:rFonts w:ascii="Times New Roman" w:hAnsi="Times New Roman" w:cs="Times New Roman"/>
-          <w:sz w:val="24"/>
-          <w:szCs w:val="24"/>
-        </w:rPr>
-      </w:pPr>
-      <w:r>
-        <w:rPr>
-          <w:rFonts w:ascii="Times New Roman" w:hAnsi="Times New Roman" w:cs="Times New Roman"/>
-          <w:sz w:val="24"/>
-          <w:szCs w:val="24"/>
-        </w:rPr>
-        <w:t>Nguyễn Hoàng Thuận</w:t>
-      </w:r>
-      <w:r>
-        <w:rPr>
-          <w:rFonts w:ascii="Times New Roman" w:hAnsi="Times New Roman" w:cs="Times New Roman"/>
-          <w:sz w:val="24"/>
-          <w:szCs w:val="24"/>
-        </w:rPr>
-        <w:t>: mức độ % hoàn thành công việc là</w:t>
-      </w:r>
-      <w:r>
-        <w:rPr>
-          <w:rFonts w:ascii="Times New Roman" w:hAnsi="Times New Roman" w:cs="Times New Roman"/>
-          <w:b/>
-          <w:color w:val="FF0000"/>
-          <w:sz w:val="24"/>
-          <w:szCs w:val="24"/>
-        </w:rPr>
-        <w:t>…………</w:t>
-      </w:r>
-      <w:r>
-        <w:rPr>
-          <w:rFonts w:ascii="Times New Roman" w:hAnsi="Times New Roman" w:cs="Times New Roman"/>
-          <w:b/>
-          <w:color w:val="FF0000"/>
-          <w:sz w:val="24"/>
-          <w:szCs w:val="24"/>
-        </w:rPr>
-        <w:t>%</w:t>
-      </w:r>
-    </w:p>
-    <w:p>
-      <w:pPr>
-        <w:pStyle w:val="ListParagraph"/>
-        <w:numPr>
-          <w:ilvl w:val="0"/>
-          <w:numId w:val="3"/>
-        </w:numPr>
-        <w:spacing w:line="360" w:lineRule="auto"/>
-        <w:rPr>
-          <w:rFonts w:ascii="Times New Roman" w:hAnsi="Times New Roman" w:cs="Times New Roman"/>
-          <w:sz w:val="24"/>
-          <w:szCs w:val="24"/>
-        </w:rPr>
-      </w:pPr>
-      <w:r>
-        <w:rPr>
-          <w:rFonts w:ascii="Times New Roman" w:hAnsi="Times New Roman" w:cs="Times New Roman"/>
+          <w:ilvl w:val="2"/>
+          <w:numId w:val="5"/>
+        </w:numPr>
+        <w:spacing w:line="360" w:lineRule="auto"/>
+        <w:rPr>
+          <w:rFonts w:ascii="Times New Roman" w:hAnsi="Times New Roman" w:cs="Times New Roman"/>
+          <w:sz w:val="24"/>
+          <w:szCs w:val="24"/>
+        </w:rPr>
+      </w:pPr>
+      <w:r>
+        <w:rPr>
+          <w:rFonts w:ascii="Times New Roman" w:hAnsi="Times New Roman" w:cs="Times New Roman"/>
+          <w:sz w:val="24"/>
+          <w:szCs w:val="24"/>
+        </w:rPr>
+        <w:t>Layout User Master page</w:t>
+      </w:r>
+    </w:p>
+    <w:p>
+      <w:pPr>
+        <w:pStyle w:val="ListParagraph"/>
+        <w:numPr>
+          <w:ilvl w:val="1"/>
+          <w:numId w:val="5"/>
+        </w:numPr>
+        <w:spacing w:line="360" w:lineRule="auto"/>
+        <w:rPr>
+          <w:rFonts w:ascii="Times New Roman" w:hAnsi="Times New Roman" w:cs="Times New Roman"/>
+          <w:b/>
+          <w:sz w:val="24"/>
+          <w:szCs w:val="24"/>
+        </w:rPr>
+      </w:pPr>
+      <w:r>
+        <w:rPr>
+          <w:rFonts w:ascii="Times New Roman" w:hAnsi="Times New Roman" w:cs="Times New Roman"/>
+          <w:b/>
           <w:sz w:val="24"/>
           <w:szCs w:val="24"/>
         </w:rPr>
@@ -2905,49 +3416,55 @@
       <w:r>
         <w:rPr>
           <w:rFonts w:ascii="Times New Roman" w:hAnsi="Times New Roman" w:cs="Times New Roman"/>
-          <w:sz w:val="24"/>
-          <w:szCs w:val="24"/>
-        </w:rPr>
-        <w:t>: mức độ % hoàn thành công việc là</w:t>
-      </w:r>
-      <w:r>
-        <w:rPr>
-          <w:rFonts w:ascii="Times New Roman" w:hAnsi="Times New Roman" w:cs="Times New Roman"/>
-          <w:b/>
-          <w:color w:val="FF0000"/>
-          <w:sz w:val="24"/>
-          <w:szCs w:val="24"/>
-        </w:rPr>
-        <w:t>…………</w:t>
-      </w:r>
-      <w:r>
-        <w:rPr>
-          <w:rFonts w:ascii="Times New Roman" w:hAnsi="Times New Roman" w:cs="Times New Roman"/>
-          <w:b/>
-          <w:color w:val="FF0000"/>
-          <w:sz w:val="24"/>
-          <w:szCs w:val="24"/>
-        </w:rPr>
-        <w:t>%</w:t>
-      </w:r>
-    </w:p>
-    <w:p>
-      <w:pPr>
-        <w:pStyle w:val="ListParagraph"/>
-        <w:numPr>
-          <w:ilvl w:val="0"/>
-          <w:numId w:val="3"/>
-        </w:numPr>
-        <w:spacing w:line="360" w:lineRule="auto"/>
-        <w:rPr>
-          <w:rFonts w:ascii="Times New Roman" w:hAnsi="Times New Roman" w:cs="Times New Roman"/>
-          <w:sz w:val="24"/>
-          <w:szCs w:val="24"/>
-        </w:rPr>
-      </w:pPr>
-      <w:r>
-        <w:rPr>
-          <w:rFonts w:ascii="Times New Roman" w:hAnsi="Times New Roman" w:cs="Times New Roman"/>
+          <w:b/>
+          <w:sz w:val="24"/>
+          <w:szCs w:val="24"/>
+        </w:rPr>
+        <w:t>:</w:t>
+      </w:r>
+    </w:p>
+    <w:p>
+      <w:pPr>
+        <w:pStyle w:val="ListParagraph"/>
+        <w:numPr>
+          <w:ilvl w:val="2"/>
+          <w:numId w:val="5"/>
+        </w:numPr>
+        <w:spacing w:line="360" w:lineRule="auto"/>
+        <w:rPr>
+          <w:rFonts w:ascii="Times New Roman" w:hAnsi="Times New Roman" w:cs="Times New Roman"/>
+          <w:sz w:val="24"/>
+          <w:szCs w:val="24"/>
+        </w:rPr>
+      </w:pPr>
+      <w:r>
+        <w:rPr>
+          <w:rFonts w:ascii="Times New Roman" w:hAnsi="Times New Roman" w:cs="Times New Roman"/>
+          <w:sz w:val="24"/>
+          <w:szCs w:val="24"/>
+        </w:rPr>
+        <w:t>Đặc tả use case cho phần User</w:t>
+      </w:r>
+    </w:p>
+    <w:p>
+      <w:pPr>
+        <w:pStyle w:val="ListParagraph"/>
+        <w:numPr>
+          <w:ilvl w:val="1"/>
+          <w:numId w:val="5"/>
+        </w:numPr>
+        <w:spacing w:line="360" w:lineRule="auto"/>
+        <w:rPr>
+          <w:rFonts w:ascii="Times New Roman" w:hAnsi="Times New Roman" w:cs="Times New Roman"/>
+          <w:b/>
+          <w:sz w:val="24"/>
+          <w:szCs w:val="24"/>
+        </w:rPr>
+      </w:pPr>
+      <w:r>
+        <w:rPr>
+          <w:rFonts w:ascii="Times New Roman" w:hAnsi="Times New Roman" w:cs="Times New Roman"/>
+          <w:b/>
           <w:sz w:val="24"/>
           <w:szCs w:val="24"/>
         </w:rPr>
@@ -2956,87 +3473,34 @@
       <w:r>
         <w:rPr>
           <w:rFonts w:ascii="Times New Roman" w:hAnsi="Times New Roman" w:cs="Times New Roman"/>
-          <w:sz w:val="24"/>
-          <w:szCs w:val="24"/>
-        </w:rPr>
-        <w:t>: mức độ % hoàn thành công việc là</w:t>
-      </w:r>
-      <w:r>
-        <w:rPr>
-          <w:rFonts w:ascii="Times New Roman" w:hAnsi="Times New Roman" w:cs="Times New Roman"/>
-          <w:b/>
-          <w:color w:val="FF0000"/>
-          <w:sz w:val="24"/>
-          <w:szCs w:val="24"/>
-        </w:rPr>
-        <w:t>…………</w:t>
-      </w:r>
-      <w:r>
-        <w:rPr>
-          <w:rFonts w:ascii="Times New Roman" w:hAnsi="Times New Roman" w:cs="Times New Roman"/>
-          <w:b/>
-          <w:color w:val="FF0000"/>
-          <w:sz w:val="24"/>
-          <w:szCs w:val="24"/>
-        </w:rPr>
-        <w:t>%</w:t>
-      </w:r>
-    </w:p>
-    <w:p>
-      <w:pPr>
-        <w:pStyle w:val="ListParagraph"/>
-        <w:spacing w:line="360" w:lineRule="auto"/>
-        <w:ind w:left="1080"/>
-        <w:rPr>
-          <w:rFonts w:ascii="Times New Roman" w:hAnsi="Times New Roman" w:cs="Times New Roman"/>
-          <w:sz w:val="24"/>
-          <w:szCs w:val="24"/>
-        </w:rPr>
-      </w:pPr>
-    </w:p>
-    <w:p>
-      <w:pPr>
-        <w:pStyle w:val="ListParagraph"/>
-        <w:spacing w:line="360" w:lineRule="auto"/>
-        <w:rPr>
-          <w:rFonts w:ascii="Times New Roman" w:hAnsi="Times New Roman" w:cs="Times New Roman"/>
-          <w:b/>
-          <w:sz w:val="24"/>
-          <w:szCs w:val="24"/>
-        </w:rPr>
-      </w:pPr>
-      <w:r>
-        <w:rPr>
-          <w:rFonts w:ascii="Times New Roman" w:hAnsi="Times New Roman" w:cs="Times New Roman"/>
-          <w:b/>
-          <w:sz w:val="24"/>
-          <w:szCs w:val="24"/>
-        </w:rPr>
-        <w:t xml:space="preserve">Công việc dành cho tuần 4: </w:t>
-      </w:r>
-      <w:r>
-        <w:rPr>
-          <w:rFonts w:ascii="Times New Roman" w:hAnsi="Times New Roman" w:cs="Times New Roman"/>
-          <w:sz w:val="24"/>
-          <w:szCs w:val="24"/>
-        </w:rPr>
-        <w:t xml:space="preserve">thực hiện các thao tác giống tuần </w:t>
-      </w:r>
-      <w:r>
-        <w:rPr>
-          <w:rFonts w:ascii="Times New Roman" w:hAnsi="Times New Roman" w:cs="Times New Roman"/>
-          <w:sz w:val="24"/>
-          <w:szCs w:val="24"/>
-        </w:rPr>
-        <w:t>1</w:t>
-      </w:r>
-      <w:r>
-        <w:rPr>
-          <w:rFonts w:ascii="Times New Roman" w:hAnsi="Times New Roman" w:cs="Times New Roman"/>
-          <w:sz w:val="24"/>
-          <w:szCs w:val="24"/>
-        </w:rPr>
-        <w:t>, và chỉ thay đổi các công việc (nếu có)</w:t>
+          <w:b/>
+          <w:sz w:val="24"/>
+          <w:szCs w:val="24"/>
+        </w:rPr>
+        <w:t>:</w:t>
+      </w:r>
+    </w:p>
+    <w:p>
+      <w:pPr>
+        <w:pStyle w:val="ListParagraph"/>
+        <w:numPr>
+          <w:ilvl w:val="2"/>
+          <w:numId w:val="5"/>
+        </w:numPr>
+        <w:spacing w:line="360" w:lineRule="auto"/>
+        <w:rPr>
+          <w:rFonts w:ascii="Times New Roman" w:hAnsi="Times New Roman" w:cs="Times New Roman"/>
+          <w:sz w:val="24"/>
+          <w:szCs w:val="24"/>
+        </w:rPr>
+      </w:pPr>
+      <w:r>
+        <w:rPr>
+          <w:rFonts w:ascii="Times New Roman" w:hAnsi="Times New Roman" w:cs="Times New Roman"/>
+          <w:sz w:val="24"/>
+          <w:szCs w:val="24"/>
+        </w:rPr>
+        <w:t>Đặc tả Use case cho phần Admin</w:t>
       </w:r>
     </w:p>
     <w:p>
@@ -3063,7 +3527,6 @@
           <w:sz w:val="40"/>
           <w:szCs w:val="40"/>
         </w:rPr>
-        <w:lastRenderedPageBreak/>
         <w:t>Tuần 5</w:t>
       </w:r>
     </w:p>
@@ -3086,6 +3549,201 @@
           <w:szCs w:val="24"/>
         </w:rPr>
         <w:t>Công việc đã hoàn thành tuần 4:</w:t>
+      </w:r>
+    </w:p>
+    <w:p>
+      <w:pPr>
+        <w:pStyle w:val="ListParagraph"/>
+        <w:numPr>
+          <w:ilvl w:val="1"/>
+          <w:numId w:val="5"/>
+        </w:numPr>
+        <w:spacing w:line="360" w:lineRule="auto"/>
+        <w:rPr>
+          <w:rFonts w:ascii="Times New Roman" w:hAnsi="Times New Roman" w:cs="Times New Roman"/>
+          <w:sz w:val="24"/>
+          <w:szCs w:val="24"/>
+        </w:rPr>
+      </w:pPr>
+      <w:r>
+        <w:rPr>
+          <w:rFonts w:ascii="Times New Roman" w:hAnsi="Times New Roman" w:cs="Times New Roman"/>
+          <w:sz w:val="24"/>
+          <w:szCs w:val="24"/>
+        </w:rPr>
+        <w:t>Layout User Master page</w:t>
+      </w:r>
+    </w:p>
+    <w:p>
+      <w:pPr>
+        <w:pStyle w:val="ListParagraph"/>
+        <w:numPr>
+          <w:ilvl w:val="1"/>
+          <w:numId w:val="5"/>
+        </w:numPr>
+        <w:spacing w:line="360" w:lineRule="auto"/>
+        <w:rPr>
+          <w:rFonts w:ascii="Times New Roman" w:hAnsi="Times New Roman" w:cs="Times New Roman"/>
+          <w:sz w:val="24"/>
+          <w:szCs w:val="24"/>
+        </w:rPr>
+      </w:pPr>
+      <w:r>
+        <w:rPr>
+          <w:rFonts w:ascii="Times New Roman" w:hAnsi="Times New Roman" w:cs="Times New Roman"/>
+          <w:sz w:val="24"/>
+          <w:szCs w:val="24"/>
+        </w:rPr>
+        <w:t>Đặc tả use case cho phần User</w:t>
+      </w:r>
+    </w:p>
+    <w:p>
+      <w:pPr>
+        <w:pStyle w:val="ListParagraph"/>
+        <w:numPr>
+          <w:ilvl w:val="1"/>
+          <w:numId w:val="5"/>
+        </w:numPr>
+        <w:spacing w:line="360" w:lineRule="auto"/>
+        <w:rPr>
+          <w:rFonts w:ascii="Times New Roman" w:hAnsi="Times New Roman" w:cs="Times New Roman"/>
+          <w:sz w:val="24"/>
+          <w:szCs w:val="24"/>
+        </w:rPr>
+      </w:pPr>
+      <w:r>
+        <w:rPr>
+          <w:rFonts w:ascii="Times New Roman" w:hAnsi="Times New Roman" w:cs="Times New Roman"/>
+          <w:sz w:val="24"/>
+          <w:szCs w:val="24"/>
+        </w:rPr>
+        <w:t>Đặc tả Use case cho phần Admin</w:t>
+      </w:r>
+    </w:p>
+    <w:p>
+      <w:pPr>
+        <w:spacing w:line="360" w:lineRule="auto"/>
+        <w:ind w:left="720"/>
+        <w:rPr>
+          <w:rFonts w:ascii="Times New Roman" w:hAnsi="Times New Roman" w:cs="Times New Roman"/>
+          <w:color w:val="FF0000"/>
+          <w:sz w:val="24"/>
+          <w:szCs w:val="24"/>
+        </w:rPr>
+      </w:pPr>
+      <w:r>
+        <w:rPr>
+          <w:rFonts w:ascii="Times New Roman" w:hAnsi="Times New Roman" w:cs="Times New Roman"/>
+          <w:b/>
+          <w:sz w:val="24"/>
+          <w:szCs w:val="24"/>
+        </w:rPr>
+        <w:t xml:space="preserve">Đánh giá % công việc đã hoàn thành tuần </w:t>
+      </w:r>
+      <w:r>
+        <w:rPr>
+          <w:rFonts w:ascii="Times New Roman" w:hAnsi="Times New Roman" w:cs="Times New Roman"/>
+          <w:b/>
+          <w:sz w:val="24"/>
+          <w:szCs w:val="24"/>
+        </w:rPr>
+        <w:t>4</w:t>
+      </w:r>
+      <w:r>
+        <w:rPr>
+          <w:rFonts w:ascii="Times New Roman" w:hAnsi="Times New Roman" w:cs="Times New Roman"/>
+          <w:b/>
+          <w:sz w:val="24"/>
+          <w:szCs w:val="24"/>
+        </w:rPr>
+        <w:t xml:space="preserve"> của</w:t>
+      </w:r>
+      <w:r>
+        <w:rPr>
+          <w:rFonts w:ascii="Times New Roman" w:hAnsi="Times New Roman" w:cs="Times New Roman"/>
+          <w:b/>
+          <w:sz w:val="24"/>
+          <w:szCs w:val="24"/>
+        </w:rPr>
+        <w:t xml:space="preserve"> nhóm là: </w:t>
+      </w:r>
+      <w:r>
+        <w:rPr>
+          <w:rFonts w:ascii="Times New Roman" w:hAnsi="Times New Roman" w:cs="Times New Roman"/>
+          <w:b/>
+          <w:color w:val="FF0000"/>
+          <w:sz w:val="24"/>
+          <w:szCs w:val="24"/>
+        </w:rPr>
+        <w:t>….</w:t>
+      </w:r>
+      <w:r>
+        <w:rPr>
+          <w:rFonts w:ascii="Times New Roman" w:hAnsi="Times New Roman" w:cs="Times New Roman"/>
+          <w:b/>
+          <w:color w:val="FF0000"/>
+          <w:sz w:val="24"/>
+          <w:szCs w:val="24"/>
+        </w:rPr>
+        <w:t>100</w:t>
+      </w:r>
+      <w:r>
+        <w:rPr>
+          <w:rFonts w:ascii="Times New Roman" w:hAnsi="Times New Roman" w:cs="Times New Roman"/>
+          <w:b/>
+          <w:color w:val="FF0000"/>
+          <w:sz w:val="24"/>
+          <w:szCs w:val="24"/>
+        </w:rPr>
+        <w:t>%</w:t>
+      </w:r>
+    </w:p>
+    <w:p>
+      <w:pPr>
+        <w:spacing w:line="360" w:lineRule="auto"/>
+        <w:ind w:left="720"/>
+        <w:rPr>
+          <w:rFonts w:ascii="Times New Roman" w:hAnsi="Times New Roman" w:cs="Times New Roman"/>
+          <w:b/>
+          <w:sz w:val="24"/>
+          <w:szCs w:val="24"/>
+        </w:rPr>
+      </w:pPr>
+      <w:r>
+        <w:rPr>
+          <w:rFonts w:ascii="Times New Roman" w:hAnsi="Times New Roman" w:cs="Times New Roman"/>
+          <w:b/>
+          <w:sz w:val="24"/>
+          <w:szCs w:val="24"/>
+        </w:rPr>
+        <w:t>Đánh giá % c</w:t>
+      </w:r>
+      <w:r>
+        <w:rPr>
+          <w:rFonts w:ascii="Times New Roman" w:hAnsi="Times New Roman" w:cs="Times New Roman"/>
+          <w:b/>
+          <w:sz w:val="24"/>
+          <w:szCs w:val="24"/>
+        </w:rPr>
+        <w:t xml:space="preserve">ông việc đã hoàn thành tuần </w:t>
+      </w:r>
+      <w:r>
+        <w:rPr>
+          <w:rFonts w:ascii="Times New Roman" w:hAnsi="Times New Roman" w:cs="Times New Roman"/>
+          <w:b/>
+          <w:sz w:val="24"/>
+          <w:szCs w:val="24"/>
+        </w:rPr>
+        <w:t>4 của các thành viên</w:t>
+      </w:r>
+      <w:r>
+        <w:rPr>
+          <w:rFonts w:ascii="Times New Roman" w:hAnsi="Times New Roman" w:cs="Times New Roman"/>
+          <w:b/>
+          <w:sz w:val="24"/>
+          <w:szCs w:val="24"/>
+        </w:rPr>
+        <w:t>:</w:t>
       </w:r>
     </w:p>
     <w:p>
@@ -3108,7 +3766,45 @@
           <w:sz w:val="24"/>
           <w:szCs w:val="24"/>
         </w:rPr>
-        <w:t>Việc 1</w:t>
+        <w:t>Nguyễn Hoàng Thuận</w:t>
+      </w:r>
+      <w:r>
+        <w:rPr>
+          <w:rFonts w:ascii="Times New Roman" w:hAnsi="Times New Roman" w:cs="Times New Roman"/>
+          <w:sz w:val="24"/>
+          <w:szCs w:val="24"/>
+        </w:rPr>
+        <w:t>: mức độ % hoàn thành công việc là</w:t>
+      </w:r>
+      <w:r>
+        <w:rPr>
+          <w:rFonts w:ascii="Times New Roman" w:hAnsi="Times New Roman" w:cs="Times New Roman"/>
+          <w:b/>
+          <w:color w:val="FF0000"/>
+          <w:sz w:val="24"/>
+          <w:szCs w:val="24"/>
+        </w:rPr>
+        <w:t>…………</w:t>
+      </w:r>
+      <w:r>
+        <w:rPr>
+          <w:rFonts w:ascii="Times New Roman" w:hAnsi="Times New Roman" w:cs="Times New Roman"/>
+          <w:b/>
+          <w:color w:val="FF0000"/>
+          <w:sz w:val="24"/>
+          <w:szCs w:val="24"/>
+        </w:rPr>
+        <w:t>100</w:t>
+      </w:r>
+      <w:r>
+        <w:rPr>
+          <w:rFonts w:ascii="Times New Roman" w:hAnsi="Times New Roman" w:cs="Times New Roman"/>
+          <w:b/>
+          <w:color w:val="FF0000"/>
+          <w:sz w:val="24"/>
+          <w:szCs w:val="24"/>
+        </w:rPr>
+        <w:t>%</w:t>
       </w:r>
     </w:p>
     <w:p>
@@ -3131,7 +3827,45 @@
           <w:sz w:val="24"/>
           <w:szCs w:val="24"/>
         </w:rPr>
-        <w:t>Việc 2</w:t>
+        <w:t>Huỳnh Văn Thành</w:t>
+      </w:r>
+      <w:r>
+        <w:rPr>
+          <w:rFonts w:ascii="Times New Roman" w:hAnsi="Times New Roman" w:cs="Times New Roman"/>
+          <w:sz w:val="24"/>
+          <w:szCs w:val="24"/>
+        </w:rPr>
+        <w:t>: mức độ % hoàn thành công việc là</w:t>
+      </w:r>
+      <w:r>
+        <w:rPr>
+          <w:rFonts w:ascii="Times New Roman" w:hAnsi="Times New Roman" w:cs="Times New Roman"/>
+          <w:b/>
+          <w:color w:val="FF0000"/>
+          <w:sz w:val="24"/>
+          <w:szCs w:val="24"/>
+        </w:rPr>
+        <w:t>…………</w:t>
+      </w:r>
+      <w:r>
+        <w:rPr>
+          <w:rFonts w:ascii="Times New Roman" w:hAnsi="Times New Roman" w:cs="Times New Roman"/>
+          <w:b/>
+          <w:color w:val="FF0000"/>
+          <w:sz w:val="24"/>
+          <w:szCs w:val="24"/>
+        </w:rPr>
+        <w:t>100</w:t>
+      </w:r>
+      <w:r>
+        <w:rPr>
+          <w:rFonts w:ascii="Times New Roman" w:hAnsi="Times New Roman" w:cs="Times New Roman"/>
+          <w:b/>
+          <w:color w:val="FF0000"/>
+          <w:sz w:val="24"/>
+          <w:szCs w:val="24"/>
+        </w:rPr>
+        <w:t>%</w:t>
       </w:r>
     </w:p>
     <w:p>
@@ -3154,104 +3888,378 @@
           <w:sz w:val="24"/>
           <w:szCs w:val="24"/>
         </w:rPr>
-        <w:t>…………..</w:t>
-      </w:r>
-    </w:p>
-    <w:p>
-      <w:pPr>
-        <w:spacing w:line="360" w:lineRule="auto"/>
-        <w:ind w:left="720"/>
-        <w:rPr>
-          <w:rFonts w:ascii="Times New Roman" w:hAnsi="Times New Roman" w:cs="Times New Roman"/>
-          <w:color w:val="FF0000"/>
-          <w:sz w:val="24"/>
-          <w:szCs w:val="24"/>
-        </w:rPr>
-      </w:pPr>
-      <w:r>
-        <w:rPr>
-          <w:rFonts w:ascii="Times New Roman" w:hAnsi="Times New Roman" w:cs="Times New Roman"/>
-          <w:b/>
-          <w:sz w:val="24"/>
-          <w:szCs w:val="24"/>
-        </w:rPr>
-        <w:t xml:space="preserve">Đánh giá % công việc đã hoàn thành tuần </w:t>
-      </w:r>
-      <w:r>
-        <w:rPr>
-          <w:rFonts w:ascii="Times New Roman" w:hAnsi="Times New Roman" w:cs="Times New Roman"/>
-          <w:b/>
-          <w:sz w:val="24"/>
-          <w:szCs w:val="24"/>
-        </w:rPr>
-        <w:t>4</w:t>
-      </w:r>
-      <w:r>
-        <w:rPr>
-          <w:rFonts w:ascii="Times New Roman" w:hAnsi="Times New Roman" w:cs="Times New Roman"/>
-          <w:b/>
-          <w:sz w:val="24"/>
-          <w:szCs w:val="24"/>
-        </w:rPr>
-        <w:t xml:space="preserve"> của</w:t>
-      </w:r>
-      <w:r>
-        <w:rPr>
-          <w:rFonts w:ascii="Times New Roman" w:hAnsi="Times New Roman" w:cs="Times New Roman"/>
-          <w:b/>
-          <w:sz w:val="24"/>
-          <w:szCs w:val="24"/>
-        </w:rPr>
-        <w:t xml:space="preserve"> nhóm là: </w:t>
-      </w:r>
-      <w:r>
-        <w:rPr>
-          <w:rFonts w:ascii="Times New Roman" w:hAnsi="Times New Roman" w:cs="Times New Roman"/>
-          <w:b/>
-          <w:color w:val="FF0000"/>
-          <w:sz w:val="24"/>
-          <w:szCs w:val="24"/>
-        </w:rPr>
-        <w:t>….%</w:t>
-      </w:r>
-    </w:p>
-    <w:p>
-      <w:pPr>
-        <w:spacing w:line="360" w:lineRule="auto"/>
-        <w:ind w:left="720"/>
-        <w:rPr>
-          <w:rFonts w:ascii="Times New Roman" w:hAnsi="Times New Roman" w:cs="Times New Roman"/>
-          <w:b/>
-          <w:sz w:val="24"/>
-          <w:szCs w:val="24"/>
-        </w:rPr>
-      </w:pPr>
-      <w:r>
-        <w:rPr>
-          <w:rFonts w:ascii="Times New Roman" w:hAnsi="Times New Roman" w:cs="Times New Roman"/>
-          <w:b/>
-          <w:sz w:val="24"/>
-          <w:szCs w:val="24"/>
-        </w:rPr>
-        <w:t>Đánh giá % c</w:t>
-      </w:r>
-      <w:r>
-        <w:rPr>
-          <w:rFonts w:ascii="Times New Roman" w:hAnsi="Times New Roman" w:cs="Times New Roman"/>
-          <w:b/>
-          <w:sz w:val="24"/>
-          <w:szCs w:val="24"/>
-        </w:rPr>
-        <w:t xml:space="preserve">ông việc đã hoàn thành tuần </w:t>
-      </w:r>
-      <w:r>
-        <w:rPr>
-          <w:rFonts w:ascii="Times New Roman" w:hAnsi="Times New Roman" w:cs="Times New Roman"/>
-          <w:b/>
-          <w:sz w:val="24"/>
-          <w:szCs w:val="24"/>
-        </w:rPr>
-        <w:t>4 của các thành viên</w:t>
+        <w:t>Nguyễn Trọng Ân</w:t>
+      </w:r>
+      <w:r>
+        <w:rPr>
+          <w:rFonts w:ascii="Times New Roman" w:hAnsi="Times New Roman" w:cs="Times New Roman"/>
+          <w:sz w:val="24"/>
+          <w:szCs w:val="24"/>
+        </w:rPr>
+        <w:t>: mức độ % hoàn thành công việc là</w:t>
+      </w:r>
+      <w:r>
+        <w:rPr>
+          <w:rFonts w:ascii="Times New Roman" w:hAnsi="Times New Roman" w:cs="Times New Roman"/>
+          <w:b/>
+          <w:color w:val="FF0000"/>
+          <w:sz w:val="24"/>
+          <w:szCs w:val="24"/>
+        </w:rPr>
+        <w:t>…………</w:t>
+      </w:r>
+      <w:r>
+        <w:rPr>
+          <w:rFonts w:ascii="Times New Roman" w:hAnsi="Times New Roman" w:cs="Times New Roman"/>
+          <w:b/>
+          <w:color w:val="FF0000"/>
+          <w:sz w:val="24"/>
+          <w:szCs w:val="24"/>
+        </w:rPr>
+        <w:t>100</w:t>
+      </w:r>
+      <w:r>
+        <w:rPr>
+          <w:rFonts w:ascii="Times New Roman" w:hAnsi="Times New Roman" w:cs="Times New Roman"/>
+          <w:b/>
+          <w:color w:val="FF0000"/>
+          <w:sz w:val="24"/>
+          <w:szCs w:val="24"/>
+        </w:rPr>
+        <w:t>%</w:t>
+      </w:r>
+    </w:p>
+    <w:p>
+      <w:pPr>
+        <w:pStyle w:val="ListParagraph"/>
+        <w:spacing w:line="360" w:lineRule="auto"/>
+        <w:ind w:left="1080"/>
+        <w:rPr>
+          <w:rFonts w:ascii="Times New Roman" w:hAnsi="Times New Roman" w:cs="Times New Roman"/>
+          <w:sz w:val="24"/>
+          <w:szCs w:val="24"/>
+        </w:rPr>
+      </w:pPr>
+    </w:p>
+    <w:p>
+      <w:pPr>
+        <w:pStyle w:val="ListParagraph"/>
+        <w:numPr>
+          <w:ilvl w:val="0"/>
+          <w:numId w:val="6"/>
+        </w:numPr>
+        <w:spacing w:line="360" w:lineRule="auto"/>
+        <w:rPr>
+          <w:rFonts w:ascii="Times New Roman" w:hAnsi="Times New Roman" w:cs="Times New Roman"/>
+          <w:sz w:val="24"/>
+          <w:szCs w:val="24"/>
+        </w:rPr>
+      </w:pPr>
+      <w:r>
+        <w:rPr>
+          <w:rFonts w:ascii="Times New Roman" w:hAnsi="Times New Roman" w:cs="Times New Roman"/>
+          <w:b/>
+          <w:sz w:val="24"/>
+          <w:szCs w:val="24"/>
+        </w:rPr>
+        <w:t>Công việc của tuần</w:t>
+      </w:r>
+      <w:r>
+        <w:rPr>
+          <w:rFonts w:ascii="Times New Roman" w:hAnsi="Times New Roman" w:cs="Times New Roman"/>
+          <w:sz w:val="24"/>
+          <w:szCs w:val="24"/>
+        </w:rPr>
+        <w:t xml:space="preserve"> </w:t>
+      </w:r>
+      <w:r>
+        <w:rPr>
+          <w:rFonts w:ascii="Times New Roman" w:hAnsi="Times New Roman" w:cs="Times New Roman"/>
+          <w:b/>
+          <w:sz w:val="24"/>
+          <w:szCs w:val="24"/>
+        </w:rPr>
+        <w:t>5</w:t>
+      </w:r>
+      <w:bookmarkStart w:id="0" w:name="_GoBack"/>
+      <w:bookmarkEnd w:id="0"/>
+      <w:r>
+        <w:rPr>
+          <w:rFonts w:ascii="Times New Roman" w:hAnsi="Times New Roman" w:cs="Times New Roman"/>
+          <w:sz w:val="24"/>
+          <w:szCs w:val="24"/>
+        </w:rPr>
+        <w:t xml:space="preserve">: </w:t>
+      </w:r>
+    </w:p>
+    <w:p>
+      <w:pPr>
+        <w:pStyle w:val="ListParagraph"/>
+        <w:numPr>
+          <w:ilvl w:val="1"/>
+          <w:numId w:val="6"/>
+        </w:numPr>
+        <w:spacing w:line="360" w:lineRule="auto"/>
+        <w:rPr>
+          <w:rFonts w:ascii="Times New Roman" w:hAnsi="Times New Roman" w:cs="Times New Roman"/>
+          <w:sz w:val="24"/>
+          <w:szCs w:val="24"/>
+        </w:rPr>
+      </w:pPr>
+      <w:r>
+        <w:rPr>
+          <w:rFonts w:ascii="Times New Roman" w:hAnsi="Times New Roman" w:cs="Times New Roman"/>
+          <w:sz w:val="24"/>
+          <w:szCs w:val="24"/>
+        </w:rPr>
+        <w:t xml:space="preserve">Yêu cầu của GVHD trong tuần 2:  từ ngày </w:t>
+      </w:r>
+      <w:r>
+        <w:rPr>
+          <w:rFonts w:ascii="Times New Roman" w:hAnsi="Times New Roman" w:cs="Times New Roman"/>
+          <w:b/>
+          <w:sz w:val="24"/>
+          <w:szCs w:val="24"/>
+        </w:rPr>
+        <w:t>7</w:t>
+      </w:r>
+      <w:r>
+        <w:rPr>
+          <w:rFonts w:ascii="Times New Roman" w:hAnsi="Times New Roman" w:cs="Times New Roman"/>
+          <w:sz w:val="24"/>
+          <w:szCs w:val="24"/>
+        </w:rPr>
+        <w:t xml:space="preserve">,tháng </w:t>
+      </w:r>
+      <w:r>
+        <w:rPr>
+          <w:rFonts w:ascii="Times New Roman" w:hAnsi="Times New Roman" w:cs="Times New Roman"/>
+          <w:b/>
+          <w:sz w:val="24"/>
+          <w:szCs w:val="24"/>
+        </w:rPr>
+        <w:t xml:space="preserve">7 </w:t>
+      </w:r>
+      <w:r>
+        <w:rPr>
+          <w:rFonts w:ascii="Times New Roman" w:hAnsi="Times New Roman" w:cs="Times New Roman"/>
+          <w:sz w:val="24"/>
+          <w:szCs w:val="24"/>
+        </w:rPr>
+        <w:t xml:space="preserve">đến ngày </w:t>
+      </w:r>
+      <w:r>
+        <w:rPr>
+          <w:rFonts w:ascii="Times New Roman" w:hAnsi="Times New Roman" w:cs="Times New Roman"/>
+          <w:b/>
+          <w:sz w:val="24"/>
+          <w:szCs w:val="24"/>
+        </w:rPr>
+        <w:t>13</w:t>
+      </w:r>
+      <w:r>
+        <w:rPr>
+          <w:rFonts w:ascii="Times New Roman" w:hAnsi="Times New Roman" w:cs="Times New Roman"/>
+          <w:sz w:val="24"/>
+          <w:szCs w:val="24"/>
+        </w:rPr>
+        <w:t xml:space="preserve">, tháng </w:t>
+      </w:r>
+      <w:r>
+        <w:rPr>
+          <w:rFonts w:ascii="Times New Roman" w:hAnsi="Times New Roman" w:cs="Times New Roman"/>
+          <w:b/>
+          <w:sz w:val="24"/>
+          <w:szCs w:val="24"/>
+        </w:rPr>
+        <w:t>7</w:t>
+      </w:r>
+    </w:p>
+    <w:p>
+      <w:pPr>
+        <w:pStyle w:val="ListParagraph"/>
+        <w:numPr>
+          <w:ilvl w:val="2"/>
+          <w:numId w:val="6"/>
+        </w:numPr>
+        <w:spacing w:line="360" w:lineRule="auto"/>
+        <w:rPr>
+          <w:rFonts w:ascii="Times New Roman" w:hAnsi="Times New Roman" w:cs="Times New Roman"/>
+          <w:sz w:val="24"/>
+          <w:szCs w:val="24"/>
+        </w:rPr>
+      </w:pPr>
+      <w:r>
+        <w:rPr>
+          <w:rFonts w:ascii="Times New Roman" w:hAnsi="Times New Roman" w:cs="Times New Roman"/>
+          <w:sz w:val="24"/>
+          <w:szCs w:val="24"/>
+        </w:rPr>
+        <w:t>Các công việc cần thực hiện:</w:t>
+      </w:r>
+    </w:p>
+    <w:p>
+      <w:pPr>
+        <w:pStyle w:val="ListParagraph"/>
+        <w:numPr>
+          <w:ilvl w:val="3"/>
+          <w:numId w:val="6"/>
+        </w:numPr>
+        <w:spacing w:line="360" w:lineRule="auto"/>
+        <w:rPr>
+          <w:rFonts w:ascii="Times New Roman" w:hAnsi="Times New Roman" w:cs="Times New Roman"/>
+          <w:sz w:val="24"/>
+          <w:szCs w:val="24"/>
+        </w:rPr>
+      </w:pPr>
+      <w:r>
+        <w:rPr>
+          <w:rFonts w:ascii="Times New Roman" w:hAnsi="Times New Roman" w:cs="Times New Roman"/>
+          <w:sz w:val="24"/>
+          <w:szCs w:val="24"/>
+        </w:rPr>
+        <w:t>Layout toàn bộ trang web của user</w:t>
+      </w:r>
+    </w:p>
+    <w:p>
+      <w:pPr>
+        <w:pStyle w:val="ListParagraph"/>
+        <w:numPr>
+          <w:ilvl w:val="3"/>
+          <w:numId w:val="6"/>
+        </w:numPr>
+        <w:spacing w:line="360" w:lineRule="auto"/>
+        <w:rPr>
+          <w:rFonts w:ascii="Times New Roman" w:hAnsi="Times New Roman" w:cs="Times New Roman"/>
+          <w:sz w:val="24"/>
+          <w:szCs w:val="24"/>
+        </w:rPr>
+      </w:pPr>
+      <w:r>
+        <w:rPr>
+          <w:rFonts w:ascii="Times New Roman" w:hAnsi="Times New Roman" w:cs="Times New Roman"/>
+          <w:sz w:val="24"/>
+          <w:szCs w:val="24"/>
+        </w:rPr>
+        <w:t>Layout toàn bộ trang web của admin</w:t>
+      </w:r>
+    </w:p>
+    <w:p>
+      <w:pPr>
+        <w:pStyle w:val="ListParagraph"/>
+        <w:numPr>
+          <w:ilvl w:val="2"/>
+          <w:numId w:val="6"/>
+        </w:numPr>
+        <w:spacing w:line="360" w:lineRule="auto"/>
+        <w:rPr>
+          <w:rFonts w:ascii="Times New Roman" w:hAnsi="Times New Roman" w:cs="Times New Roman"/>
+          <w:sz w:val="24"/>
+          <w:szCs w:val="24"/>
+        </w:rPr>
+      </w:pPr>
+      <w:r>
+        <w:rPr>
+          <w:rFonts w:ascii="Times New Roman" w:hAnsi="Times New Roman" w:cs="Times New Roman"/>
+          <w:sz w:val="24"/>
+          <w:szCs w:val="24"/>
+        </w:rPr>
+        <w:t>Các công việc sẽ hoàn thành:</w:t>
+      </w:r>
+    </w:p>
+    <w:p>
+      <w:pPr>
+        <w:pStyle w:val="ListParagraph"/>
+        <w:numPr>
+          <w:ilvl w:val="3"/>
+          <w:numId w:val="6"/>
+        </w:numPr>
+        <w:spacing w:line="360" w:lineRule="auto"/>
+        <w:rPr>
+          <w:rFonts w:ascii="Times New Roman" w:hAnsi="Times New Roman" w:cs="Times New Roman"/>
+          <w:sz w:val="24"/>
+          <w:szCs w:val="24"/>
+        </w:rPr>
+      </w:pPr>
+      <w:r>
+        <w:rPr>
+          <w:rFonts w:ascii="Times New Roman" w:hAnsi="Times New Roman" w:cs="Times New Roman"/>
+          <w:sz w:val="24"/>
+          <w:szCs w:val="24"/>
+        </w:rPr>
+        <w:t>Layout toàn bộ trang web của user</w:t>
+      </w:r>
+    </w:p>
+    <w:p>
+      <w:pPr>
+        <w:pStyle w:val="ListParagraph"/>
+        <w:numPr>
+          <w:ilvl w:val="3"/>
+          <w:numId w:val="6"/>
+        </w:numPr>
+        <w:spacing w:line="360" w:lineRule="auto"/>
+        <w:rPr>
+          <w:rFonts w:ascii="Times New Roman" w:hAnsi="Times New Roman" w:cs="Times New Roman"/>
+          <w:sz w:val="24"/>
+          <w:szCs w:val="24"/>
+        </w:rPr>
+      </w:pPr>
+      <w:r>
+        <w:rPr>
+          <w:rFonts w:ascii="Times New Roman" w:hAnsi="Times New Roman" w:cs="Times New Roman"/>
+          <w:sz w:val="24"/>
+          <w:szCs w:val="24"/>
+        </w:rPr>
+        <w:t>Layout toàn bộ trang web của admin</w:t>
+      </w:r>
+    </w:p>
+    <w:p>
+      <w:pPr>
+        <w:pStyle w:val="ListParagraph"/>
+        <w:numPr>
+          <w:ilvl w:val="1"/>
+          <w:numId w:val="6"/>
+        </w:numPr>
+        <w:spacing w:line="360" w:lineRule="auto"/>
+        <w:rPr>
+          <w:rFonts w:ascii="Times New Roman" w:hAnsi="Times New Roman" w:cs="Times New Roman"/>
+          <w:sz w:val="24"/>
+          <w:szCs w:val="24"/>
+        </w:rPr>
+      </w:pPr>
+      <w:r>
+        <w:rPr>
+          <w:rFonts w:ascii="Times New Roman" w:hAnsi="Times New Roman" w:cs="Times New Roman"/>
+          <w:sz w:val="24"/>
+          <w:szCs w:val="24"/>
+        </w:rPr>
+        <w:lastRenderedPageBreak/>
+        <w:t>Công việc riêng của từng thành viên trong nhóm:</w:t>
+      </w:r>
+    </w:p>
+    <w:p>
+      <w:pPr>
+        <w:pStyle w:val="ListParagraph"/>
+        <w:numPr>
+          <w:ilvl w:val="2"/>
+          <w:numId w:val="6"/>
+        </w:numPr>
+        <w:spacing w:line="360" w:lineRule="auto"/>
+        <w:rPr>
+          <w:rFonts w:ascii="Times New Roman" w:hAnsi="Times New Roman" w:cs="Times New Roman"/>
+          <w:b/>
+          <w:sz w:val="24"/>
+          <w:szCs w:val="24"/>
+        </w:rPr>
+      </w:pPr>
+      <w:r>
+        <w:rPr>
+          <w:rFonts w:ascii="Times New Roman" w:hAnsi="Times New Roman" w:cs="Times New Roman"/>
+          <w:b/>
+          <w:sz w:val="24"/>
+          <w:szCs w:val="24"/>
+        </w:rPr>
+        <w:t>Nguyễn Hoàng Thuận</w:t>
       </w:r>
       <w:r>
         <w:rPr>
@@ -3267,70 +4275,44 @@
       <w:pPr>
         <w:pStyle w:val="ListParagraph"/>
         <w:numPr>
-          <w:ilvl w:val="0"/>
-          <w:numId w:val="3"/>
-        </w:numPr>
-        <w:spacing w:line="360" w:lineRule="auto"/>
-        <w:rPr>
-          <w:rFonts w:ascii="Times New Roman" w:hAnsi="Times New Roman" w:cs="Times New Roman"/>
-          <w:sz w:val="24"/>
-          <w:szCs w:val="24"/>
-        </w:rPr>
-      </w:pPr>
-      <w:r>
-        <w:rPr>
-          <w:rFonts w:ascii="Times New Roman" w:hAnsi="Times New Roman" w:cs="Times New Roman"/>
-          <w:sz w:val="24"/>
-          <w:szCs w:val="24"/>
-        </w:rPr>
-        <w:t>Nguyễn Hoàng Thuận</w:t>
-      </w:r>
-      <w:r>
-        <w:rPr>
-          <w:rFonts w:ascii="Times New Roman" w:hAnsi="Times New Roman" w:cs="Times New Roman"/>
-          <w:sz w:val="24"/>
-          <w:szCs w:val="24"/>
-        </w:rPr>
-        <w:t>: mức độ % hoàn thành công việc là</w:t>
-      </w:r>
-      <w:r>
-        <w:rPr>
-          <w:rFonts w:ascii="Times New Roman" w:hAnsi="Times New Roman" w:cs="Times New Roman"/>
-          <w:b/>
-          <w:color w:val="FF0000"/>
-          <w:sz w:val="24"/>
-          <w:szCs w:val="24"/>
-        </w:rPr>
-        <w:t>…………</w:t>
-      </w:r>
-      <w:r>
-        <w:rPr>
-          <w:rFonts w:ascii="Times New Roman" w:hAnsi="Times New Roman" w:cs="Times New Roman"/>
-          <w:b/>
-          <w:color w:val="FF0000"/>
-          <w:sz w:val="24"/>
-          <w:szCs w:val="24"/>
-        </w:rPr>
-        <w:t>%</w:t>
-      </w:r>
-    </w:p>
-    <w:p>
-      <w:pPr>
-        <w:pStyle w:val="ListParagraph"/>
-        <w:numPr>
-          <w:ilvl w:val="0"/>
-          <w:numId w:val="3"/>
-        </w:numPr>
-        <w:spacing w:line="360" w:lineRule="auto"/>
-        <w:rPr>
-          <w:rFonts w:ascii="Times New Roman" w:hAnsi="Times New Roman" w:cs="Times New Roman"/>
-          <w:sz w:val="24"/>
-          <w:szCs w:val="24"/>
-        </w:rPr>
-      </w:pPr>
-      <w:r>
-        <w:rPr>
-          <w:rFonts w:ascii="Times New Roman" w:hAnsi="Times New Roman" w:cs="Times New Roman"/>
+          <w:ilvl w:val="3"/>
+          <w:numId w:val="6"/>
+        </w:numPr>
+        <w:spacing w:line="360" w:lineRule="auto"/>
+        <w:rPr>
+          <w:rFonts w:ascii="Times New Roman" w:hAnsi="Times New Roman" w:cs="Times New Roman"/>
+          <w:sz w:val="24"/>
+          <w:szCs w:val="24"/>
+        </w:rPr>
+      </w:pPr>
+      <w:r>
+        <w:rPr>
+          <w:rFonts w:ascii="Times New Roman" w:hAnsi="Times New Roman" w:cs="Times New Roman"/>
+          <w:sz w:val="24"/>
+          <w:szCs w:val="24"/>
+        </w:rPr>
+        <w:t>Layout toàn bộ trang web của user</w:t>
+      </w:r>
+    </w:p>
+    <w:p>
+      <w:pPr>
+        <w:pStyle w:val="ListParagraph"/>
+        <w:numPr>
+          <w:ilvl w:val="2"/>
+          <w:numId w:val="6"/>
+        </w:numPr>
+        <w:spacing w:line="360" w:lineRule="auto"/>
+        <w:rPr>
+          <w:rFonts w:ascii="Times New Roman" w:hAnsi="Times New Roman" w:cs="Times New Roman"/>
+          <w:b/>
+          <w:sz w:val="24"/>
+          <w:szCs w:val="24"/>
+        </w:rPr>
+      </w:pPr>
+      <w:r>
+        <w:rPr>
+          <w:rFonts w:ascii="Times New Roman" w:hAnsi="Times New Roman" w:cs="Times New Roman"/>
+          <w:b/>
           <w:sz w:val="24"/>
           <w:szCs w:val="24"/>
         </w:rPr>
@@ -3339,49 +4321,55 @@
       <w:r>
         <w:rPr>
           <w:rFonts w:ascii="Times New Roman" w:hAnsi="Times New Roman" w:cs="Times New Roman"/>
-          <w:sz w:val="24"/>
-          <w:szCs w:val="24"/>
-        </w:rPr>
-        <w:t>: mức độ % hoàn thành công việc là</w:t>
-      </w:r>
-      <w:r>
-        <w:rPr>
-          <w:rFonts w:ascii="Times New Roman" w:hAnsi="Times New Roman" w:cs="Times New Roman"/>
-          <w:b/>
-          <w:color w:val="FF0000"/>
-          <w:sz w:val="24"/>
-          <w:szCs w:val="24"/>
-        </w:rPr>
-        <w:t>…………</w:t>
-      </w:r>
-      <w:r>
-        <w:rPr>
-          <w:rFonts w:ascii="Times New Roman" w:hAnsi="Times New Roman" w:cs="Times New Roman"/>
-          <w:b/>
-          <w:color w:val="FF0000"/>
-          <w:sz w:val="24"/>
-          <w:szCs w:val="24"/>
-        </w:rPr>
-        <w:t>%</w:t>
-      </w:r>
-    </w:p>
-    <w:p>
-      <w:pPr>
-        <w:pStyle w:val="ListParagraph"/>
-        <w:numPr>
-          <w:ilvl w:val="0"/>
-          <w:numId w:val="3"/>
-        </w:numPr>
-        <w:spacing w:line="360" w:lineRule="auto"/>
-        <w:rPr>
-          <w:rFonts w:ascii="Times New Roman" w:hAnsi="Times New Roman" w:cs="Times New Roman"/>
-          <w:sz w:val="24"/>
-          <w:szCs w:val="24"/>
-        </w:rPr>
-      </w:pPr>
-      <w:r>
-        <w:rPr>
-          <w:rFonts w:ascii="Times New Roman" w:hAnsi="Times New Roman" w:cs="Times New Roman"/>
+          <w:b/>
+          <w:sz w:val="24"/>
+          <w:szCs w:val="24"/>
+        </w:rPr>
+        <w:t>:</w:t>
+      </w:r>
+    </w:p>
+    <w:p>
+      <w:pPr>
+        <w:pStyle w:val="ListParagraph"/>
+        <w:numPr>
+          <w:ilvl w:val="3"/>
+          <w:numId w:val="6"/>
+        </w:numPr>
+        <w:spacing w:line="360" w:lineRule="auto"/>
+        <w:rPr>
+          <w:rFonts w:ascii="Times New Roman" w:hAnsi="Times New Roman" w:cs="Times New Roman"/>
+          <w:sz w:val="24"/>
+          <w:szCs w:val="24"/>
+        </w:rPr>
+      </w:pPr>
+      <w:r>
+        <w:rPr>
+          <w:rFonts w:ascii="Times New Roman" w:hAnsi="Times New Roman" w:cs="Times New Roman"/>
+          <w:sz w:val="24"/>
+          <w:szCs w:val="24"/>
+        </w:rPr>
+        <w:t>Layout toàn bộ trang web của admin</w:t>
+      </w:r>
+    </w:p>
+    <w:p>
+      <w:pPr>
+        <w:pStyle w:val="ListParagraph"/>
+        <w:numPr>
+          <w:ilvl w:val="2"/>
+          <w:numId w:val="6"/>
+        </w:numPr>
+        <w:spacing w:line="360" w:lineRule="auto"/>
+        <w:rPr>
+          <w:rFonts w:ascii="Times New Roman" w:hAnsi="Times New Roman" w:cs="Times New Roman"/>
+          <w:b/>
+          <w:sz w:val="24"/>
+          <w:szCs w:val="24"/>
+        </w:rPr>
+      </w:pPr>
+      <w:r>
+        <w:rPr>
+          <w:rFonts w:ascii="Times New Roman" w:hAnsi="Times New Roman" w:cs="Times New Roman"/>
+          <w:b/>
           <w:sz w:val="24"/>
           <w:szCs w:val="24"/>
         </w:rPr>
@@ -3390,87 +4378,34 @@
       <w:r>
         <w:rPr>
           <w:rFonts w:ascii="Times New Roman" w:hAnsi="Times New Roman" w:cs="Times New Roman"/>
-          <w:sz w:val="24"/>
-          <w:szCs w:val="24"/>
-        </w:rPr>
-        <w:t>: mức độ % hoàn thành công việc là</w:t>
-      </w:r>
-      <w:r>
-        <w:rPr>
-          <w:rFonts w:ascii="Times New Roman" w:hAnsi="Times New Roman" w:cs="Times New Roman"/>
-          <w:b/>
-          <w:color w:val="FF0000"/>
-          <w:sz w:val="24"/>
-          <w:szCs w:val="24"/>
-        </w:rPr>
-        <w:t>…………</w:t>
-      </w:r>
-      <w:r>
-        <w:rPr>
-          <w:rFonts w:ascii="Times New Roman" w:hAnsi="Times New Roman" w:cs="Times New Roman"/>
-          <w:b/>
-          <w:color w:val="FF0000"/>
-          <w:sz w:val="24"/>
-          <w:szCs w:val="24"/>
-        </w:rPr>
-        <w:t>%</w:t>
-      </w:r>
-    </w:p>
-    <w:p>
-      <w:pPr>
-        <w:pStyle w:val="ListParagraph"/>
-        <w:spacing w:line="360" w:lineRule="auto"/>
-        <w:ind w:left="1080"/>
-        <w:rPr>
-          <w:rFonts w:ascii="Times New Roman" w:hAnsi="Times New Roman" w:cs="Times New Roman"/>
-          <w:sz w:val="24"/>
-          <w:szCs w:val="24"/>
-        </w:rPr>
-      </w:pPr>
-    </w:p>
-    <w:p>
-      <w:pPr>
-        <w:pStyle w:val="ListParagraph"/>
-        <w:spacing w:line="360" w:lineRule="auto"/>
-        <w:rPr>
-          <w:rFonts w:ascii="Times New Roman" w:hAnsi="Times New Roman" w:cs="Times New Roman"/>
-          <w:b/>
-          <w:sz w:val="24"/>
-          <w:szCs w:val="24"/>
-        </w:rPr>
-      </w:pPr>
-      <w:r>
-        <w:rPr>
-          <w:rFonts w:ascii="Times New Roman" w:hAnsi="Times New Roman" w:cs="Times New Roman"/>
-          <w:b/>
-          <w:sz w:val="24"/>
-          <w:szCs w:val="24"/>
-        </w:rPr>
-        <w:t xml:space="preserve">Công việc dành cho tuần 5: </w:t>
-      </w:r>
-      <w:r>
-        <w:rPr>
-          <w:rFonts w:ascii="Times New Roman" w:hAnsi="Times New Roman" w:cs="Times New Roman"/>
-          <w:sz w:val="24"/>
-          <w:szCs w:val="24"/>
-        </w:rPr>
-        <w:t xml:space="preserve">thực hiện các thao tác giống tuần </w:t>
-      </w:r>
-      <w:r>
-        <w:rPr>
-          <w:rFonts w:ascii="Times New Roman" w:hAnsi="Times New Roman" w:cs="Times New Roman"/>
-          <w:sz w:val="24"/>
-          <w:szCs w:val="24"/>
-        </w:rPr>
-        <w:t>1</w:t>
-      </w:r>
-      <w:r>
-        <w:rPr>
-          <w:rFonts w:ascii="Times New Roman" w:hAnsi="Times New Roman" w:cs="Times New Roman"/>
-          <w:sz w:val="24"/>
-          <w:szCs w:val="24"/>
-        </w:rPr>
-        <w:t>, và chỉ thay đổi các công việc (nếu có)</w:t>
+          <w:b/>
+          <w:sz w:val="24"/>
+          <w:szCs w:val="24"/>
+        </w:rPr>
+        <w:t>:</w:t>
+      </w:r>
+    </w:p>
+    <w:p>
+      <w:pPr>
+        <w:pStyle w:val="ListParagraph"/>
+        <w:numPr>
+          <w:ilvl w:val="3"/>
+          <w:numId w:val="6"/>
+        </w:numPr>
+        <w:spacing w:line="360" w:lineRule="auto"/>
+        <w:rPr>
+          <w:rFonts w:ascii="Times New Roman" w:hAnsi="Times New Roman" w:cs="Times New Roman"/>
+          <w:sz w:val="24"/>
+          <w:szCs w:val="24"/>
+        </w:rPr>
+      </w:pPr>
+      <w:r>
+        <w:rPr>
+          <w:rFonts w:ascii="Times New Roman" w:hAnsi="Times New Roman" w:cs="Times New Roman"/>
+          <w:sz w:val="24"/>
+          <w:szCs w:val="24"/>
+        </w:rPr>
+        <w:t>Layout toàn bộ trang web của admin</w:t>
       </w:r>
     </w:p>
     <w:p>
@@ -3963,7 +4898,6 @@
           <w:sz w:val="24"/>
           <w:szCs w:val="24"/>
         </w:rPr>
-        <w:lastRenderedPageBreak/>
         <w:t>Công việc đã hoàn thành tuần 6:</w:t>
       </w:r>
     </w:p>
@@ -4213,6 +5147,7 @@
           <w:sz w:val="24"/>
           <w:szCs w:val="24"/>
         </w:rPr>
+        <w:lastRenderedPageBreak/>
         <w:t>Huỳnh Văn Thành</w:t>
       </w:r>
       <w:r>
@@ -4840,7 +5775,6 @@
           <w:sz w:val="24"/>
           <w:szCs w:val="24"/>
         </w:rPr>
-        <w:lastRenderedPageBreak/>
         <w:tab/>
       </w:r>
     </w:p>
@@ -4970,6 +5904,119 @@
     </w:lvl>
   </w:abstractNum>
   <w:abstractNum w:abstractNumId="1">
+    <w:nsid w:val="29C52D84"/>
+    <w:multiLevelType w:val="hybridMultilevel"/>
+    <w:tmpl w:val="C550154E"/>
+    <w:lvl w:ilvl="0" w:tplc="042A0001">
+      <w:start w:val="1"/>
+      <w:numFmt w:val="bullet"/>
+      <w:lvlText w:val=""/>
+      <w:lvlJc w:val="left"/>
+      <w:pPr>
+        <w:ind w:left="720" w:hanging="360"/>
+      </w:pPr>
+      <w:rPr>
+        <w:rFonts w:ascii="Symbol" w:hAnsi="Symbol" w:hint="default"/>
+      </w:rPr>
+    </w:lvl>
+    <w:lvl w:ilvl="1" w:tplc="042A0003">
+      <w:start w:val="1"/>
+      <w:numFmt w:val="bullet"/>
+      <w:lvlText w:val="o"/>
+      <w:lvlJc w:val="left"/>
+      <w:pPr>
+        <w:ind w:left="1440" w:hanging="360"/>
+      </w:pPr>
+      <w:rPr>
+        <w:rFonts w:ascii="Courier New" w:hAnsi="Courier New" w:cs="Courier New" w:hint="default"/>
+      </w:rPr>
+    </w:lvl>
+    <w:lvl w:ilvl="2" w:tplc="042A0005">
+      <w:start w:val="1"/>
+      <w:numFmt w:val="bullet"/>
+      <w:lvlText w:val=""/>
+      <w:lvlJc w:val="left"/>
+      <w:pPr>
+        <w:ind w:left="2160" w:hanging="360"/>
+      </w:pPr>
+      <w:rPr>
+        <w:rFonts w:ascii="Wingdings" w:hAnsi="Wingdings" w:hint="default"/>
+      </w:rPr>
+    </w:lvl>
+    <w:lvl w:ilvl="3" w:tplc="042A0001">
+      <w:start w:val="1"/>
+      <w:numFmt w:val="bullet"/>
+      <w:lvlText w:val=""/>
+      <w:lvlJc w:val="left"/>
+      <w:pPr>
+        <w:ind w:left="2880" w:hanging="360"/>
+      </w:pPr>
+      <w:rPr>
+        <w:rFonts w:ascii="Symbol" w:hAnsi="Symbol" w:hint="default"/>
+      </w:rPr>
+    </w:lvl>
+    <w:lvl w:ilvl="4" w:tplc="042A0003" w:tentative="1">
+      <w:start w:val="1"/>
+      <w:numFmt w:val="bullet"/>
+      <w:lvlText w:val="o"/>
+      <w:lvlJc w:val="left"/>
+      <w:pPr>
+        <w:ind w:left="3600" w:hanging="360"/>
+      </w:pPr>
+      <w:rPr>
+        <w:rFonts w:ascii="Courier New" w:hAnsi="Courier New" w:cs="Courier New" w:hint="default"/>
+      </w:rPr>
+    </w:lvl>
+    <w:lvl w:ilvl="5" w:tplc="042A0005" w:tentative="1">
+      <w:start w:val="1"/>
+      <w:numFmt w:val="bullet"/>
+      <w:lvlText w:val=""/>
+      <w:lvlJc w:val="left"/>
+      <w:pPr>
+        <w:ind w:left="4320" w:hanging="360"/>
+      </w:pPr>
+      <w:rPr>
+        <w:rFonts w:ascii="Wingdings" w:hAnsi="Wingdings" w:hint="default"/>
+      </w:rPr>
+    </w:lvl>
+    <w:lvl w:ilvl="6" w:tplc="042A0001" w:tentative="1">
+      <w:start w:val="1"/>
+      <w:numFmt w:val="bullet"/>
+      <w:lvlText w:val=""/>
+      <w:lvlJc w:val="left"/>
+      <w:pPr>
+        <w:ind w:left="5040" w:hanging="360"/>
+      </w:pPr>
+      <w:rPr>
+        <w:rFonts w:ascii="Symbol" w:hAnsi="Symbol" w:hint="default"/>
+      </w:rPr>
+    </w:lvl>
+    <w:lvl w:ilvl="7" w:tplc="042A0003" w:tentative="1">
+      <w:start w:val="1"/>
+      <w:numFmt w:val="bullet"/>
+      <w:lvlText w:val="o"/>
+      <w:lvlJc w:val="left"/>
+      <w:pPr>
+        <w:ind w:left="5760" w:hanging="360"/>
+      </w:pPr>
+      <w:rPr>
+        <w:rFonts w:ascii="Courier New" w:hAnsi="Courier New" w:cs="Courier New" w:hint="default"/>
+      </w:rPr>
+    </w:lvl>
+    <w:lvl w:ilvl="8" w:tplc="042A0005" w:tentative="1">
+      <w:start w:val="1"/>
+      <w:numFmt w:val="bullet"/>
+      <w:lvlText w:val=""/>
+      <w:lvlJc w:val="left"/>
+      <w:pPr>
+        <w:ind w:left="6480" w:hanging="360"/>
+      </w:pPr>
+      <w:rPr>
+        <w:rFonts w:ascii="Wingdings" w:hAnsi="Wingdings" w:hint="default"/>
+      </w:rPr>
+    </w:lvl>
+  </w:abstractNum>
+  <w:abstractNum w:abstractNumId="2">
     <w:nsid w:val="349E4126"/>
     <w:multiLevelType w:val="hybridMultilevel"/>
     <w:tmpl w:val="432AFD60"/>
@@ -5082,7 +6129,7 @@
       </w:rPr>
     </w:lvl>
   </w:abstractNum>
-  <w:abstractNum w:abstractNumId="2">
+  <w:abstractNum w:abstractNumId="3">
     <w:nsid w:val="4C6F7999"/>
     <w:multiLevelType w:val="hybridMultilevel"/>
     <w:tmpl w:val="EF9CE5D0"/>
@@ -5171,7 +6218,120 @@
       </w:pPr>
     </w:lvl>
   </w:abstractNum>
-  <w:abstractNum w:abstractNumId="3">
+  <w:abstractNum w:abstractNumId="4">
+    <w:nsid w:val="74302471"/>
+    <w:multiLevelType w:val="hybridMultilevel"/>
+    <w:tmpl w:val="7A5C894E"/>
+    <w:lvl w:ilvl="0" w:tplc="042A0001">
+      <w:start w:val="1"/>
+      <w:numFmt w:val="bullet"/>
+      <w:lvlText w:val=""/>
+      <w:lvlJc w:val="left"/>
+      <w:pPr>
+        <w:ind w:left="1080" w:hanging="360"/>
+      </w:pPr>
+      <w:rPr>
+        <w:rFonts w:ascii="Symbol" w:hAnsi="Symbol" w:hint="default"/>
+      </w:rPr>
+    </w:lvl>
+    <w:lvl w:ilvl="1" w:tplc="042A0003">
+      <w:start w:val="1"/>
+      <w:numFmt w:val="bullet"/>
+      <w:lvlText w:val="o"/>
+      <w:lvlJc w:val="left"/>
+      <w:pPr>
+        <w:ind w:left="1800" w:hanging="360"/>
+      </w:pPr>
+      <w:rPr>
+        <w:rFonts w:ascii="Courier New" w:hAnsi="Courier New" w:cs="Courier New" w:hint="default"/>
+      </w:rPr>
+    </w:lvl>
+    <w:lvl w:ilvl="2" w:tplc="042A0005">
+      <w:start w:val="1"/>
+      <w:numFmt w:val="bullet"/>
+      <w:lvlText w:val=""/>
+      <w:lvlJc w:val="left"/>
+      <w:pPr>
+        <w:ind w:left="2520" w:hanging="360"/>
+      </w:pPr>
+      <w:rPr>
+        <w:rFonts w:ascii="Wingdings" w:hAnsi="Wingdings" w:hint="default"/>
+      </w:rPr>
+    </w:lvl>
+    <w:lvl w:ilvl="3" w:tplc="042A0001">
+      <w:start w:val="1"/>
+      <w:numFmt w:val="bullet"/>
+      <w:lvlText w:val=""/>
+      <w:lvlJc w:val="left"/>
+      <w:pPr>
+        <w:ind w:left="3240" w:hanging="360"/>
+      </w:pPr>
+      <w:rPr>
+        <w:rFonts w:ascii="Symbol" w:hAnsi="Symbol" w:hint="default"/>
+      </w:rPr>
+    </w:lvl>
+    <w:lvl w:ilvl="4" w:tplc="042A0003" w:tentative="1">
+      <w:start w:val="1"/>
+      <w:numFmt w:val="bullet"/>
+      <w:lvlText w:val="o"/>
+      <w:lvlJc w:val="left"/>
+      <w:pPr>
+        <w:ind w:left="3960" w:hanging="360"/>
+      </w:pPr>
+      <w:rPr>
+        <w:rFonts w:ascii="Courier New" w:hAnsi="Courier New" w:cs="Courier New" w:hint="default"/>
+      </w:rPr>
+    </w:lvl>
+    <w:lvl w:ilvl="5" w:tplc="042A0005" w:tentative="1">
+      <w:start w:val="1"/>
+      <w:numFmt w:val="bullet"/>
+      <w:lvlText w:val=""/>
+      <w:lvlJc w:val="left"/>
+      <w:pPr>
+        <w:ind w:left="4680" w:hanging="360"/>
+      </w:pPr>
+      <w:rPr>
+        <w:rFonts w:ascii="Wingdings" w:hAnsi="Wingdings" w:hint="default"/>
+      </w:rPr>
+    </w:lvl>
+    <w:lvl w:ilvl="6" w:tplc="042A0001" w:tentative="1">
+      <w:start w:val="1"/>
+      <w:numFmt w:val="bullet"/>
+      <w:lvlText w:val=""/>
+      <w:lvlJc w:val="left"/>
+      <w:pPr>
+        <w:ind w:left="5400" w:hanging="360"/>
+      </w:pPr>
+      <w:rPr>
+        <w:rFonts w:ascii="Symbol" w:hAnsi="Symbol" w:hint="default"/>
+      </w:rPr>
+    </w:lvl>
+    <w:lvl w:ilvl="7" w:tplc="042A0003" w:tentative="1">
+      <w:start w:val="1"/>
+      <w:numFmt w:val="bullet"/>
+      <w:lvlText w:val="o"/>
+      <w:lvlJc w:val="left"/>
+      <w:pPr>
+        <w:ind w:left="6120" w:hanging="360"/>
+      </w:pPr>
+      <w:rPr>
+        <w:rFonts w:ascii="Courier New" w:hAnsi="Courier New" w:cs="Courier New" w:hint="default"/>
+      </w:rPr>
+    </w:lvl>
+    <w:lvl w:ilvl="8" w:tplc="042A0005" w:tentative="1">
+      <w:start w:val="1"/>
+      <w:numFmt w:val="bullet"/>
+      <w:lvlText w:val=""/>
+      <w:lvlJc w:val="left"/>
+      <w:pPr>
+        <w:ind w:left="6840" w:hanging="360"/>
+      </w:pPr>
+      <w:rPr>
+        <w:rFonts w:ascii="Wingdings" w:hAnsi="Wingdings" w:hint="default"/>
+      </w:rPr>
+    </w:lvl>
+  </w:abstractNum>
+  <w:abstractNum w:abstractNumId="5">
     <w:nsid w:val="7CAE69DF"/>
     <w:multiLevelType w:val="hybridMultilevel"/>
     <w:tmpl w:val="98348EFA"/>
@@ -5285,16 +6445,22 @@
     </w:lvl>
   </w:abstractNum>
   <w:num w:numId="1">
+    <w:abstractNumId w:val="3"/>
+  </w:num>
+  <w:num w:numId="2">
     <w:abstractNumId w:val="2"/>
   </w:num>
-  <w:num w:numId="2">
-    <w:abstractNumId w:val="1"/>
-  </w:num>
   <w:num w:numId="3">
-    <w:abstractNumId w:val="3"/>
+    <w:abstractNumId w:val="5"/>
   </w:num>
   <w:num w:numId="4">
     <w:abstractNumId w:val="0"/>
+  </w:num>
+  <w:num w:numId="5">
+    <w:abstractNumId w:val="4"/>
+  </w:num>
+  <w:num w:numId="6">
+    <w:abstractNumId w:val="1"/>
   </w:num>
 </w:numbering>
 </file>

</xml_diff>